<commit_message>
main() ucelený, avl zdokumentovaný
</commit_message>
<xml_diff>
--- a/dsadokumentacia.docx
+++ b/dsadokumentacia.docx
@@ -90,16 +90,54 @@
         <w:pStyle w:val="Heading1"/>
         <w:jc w:val="center"/>
       </w:pPr>
+      <w:bookmarkStart w:id="0" w:name="_Toc130039430"/>
       <w:r>
         <w:t>Úvod</w:t>
       </w:r>
-    </w:p>
-    <w:p>
-      <w:r>
-        <w:t>Účelom tohto článku je zdokumentovať moju prácu na 1. zadaní v predmete Dátové štruktúry a algoritmy. Zdrojový kód som písal v jazyku C++. V prvom semestri som sa naučil jazyk C, no C++ má napríklad knižnicu list, typ auto a niekoľko ďalších vecí, ktoré jazyku C chýbajú a pri vypracovávaní tohto zadania mi zjednodušili život</w:t>
-      </w:r>
-      <w:r>
-        <w:t>, a navyše som sa naučil nový programovací jazyk.</w:t>
+      <w:bookmarkEnd w:id="0"/>
+    </w:p>
+    <w:p>
+      <w:r>
+        <w:t>Účelom tohto článku je zdokumentovať moju prácu na 1. zadaní v predmete Dátové štruktúry a algoritmy. Zdrojový kód som písal v jazyku C++. V prvom semestri som sa naučil jazyk C, no C++ má napríklad knižnicu</w:t>
+      </w:r>
+      <w:r>
+        <w:t xml:space="preserve"> &lt;</w:t>
+      </w:r>
+      <w:r>
+        <w:t>list</w:t>
+      </w:r>
+      <w:r>
+        <w:t>&gt;</w:t>
+      </w:r>
+      <w:r>
+        <w:t xml:space="preserve">, typ </w:t>
+      </w:r>
+      <w:r>
+        <w:rPr>
+          <w:lang w:val="en-US"/>
+        </w:rPr>
+        <w:t>‘</w:t>
+      </w:r>
+      <w:r>
+        <w:rPr>
+          <w:lang w:val="en-US"/>
+        </w:rPr>
+        <w:t>auto</w:t>
+      </w:r>
+      <w:r>
+        <w:t>‘</w:t>
+      </w:r>
+      <w:r>
+        <w:t xml:space="preserve"> </w:t>
+      </w:r>
+      <w:r>
+        <w:t xml:space="preserve">a niekoľko ďalších vecí, ktoré </w:t>
+      </w:r>
+      <w:r>
+        <w:t xml:space="preserve">mi </w:t>
+      </w:r>
+      <w:r>
+        <w:t>pri vypracovávaní tohto zadania  zjednodušili život, a navyše som sa naučil nový programovací jazyk.</w:t>
       </w:r>
     </w:p>
     <w:p>
@@ -110,21 +148,479 @@
         <w:t>:</w:t>
       </w:r>
       <w:r>
-        <w:t xml:space="preserve"> v prvej sekcii je popísaný zdrojový kód pre implementáciu dátových štruktúr. V druhej </w:t>
-      </w:r>
-      <w:r>
-        <w:t xml:space="preserve">sekcii </w:t>
-      </w:r>
-      <w:r>
-        <w:t>sa venujem testovaniu časovej náročnosti mojich algoritmov a na záver rozoberám výsledky testovania.</w:t>
-      </w:r>
-    </w:p>
-    <w:p/>
-    <w:p/>
-    <w:p/>
-    <w:p/>
-    <w:p/>
-    <w:p/>
+        <w:t xml:space="preserve"> v prvej sekcii je popísaný zdrojový kód pre implementáciu dátových štruktúr. V druhej sekcii sa venujem testovaniu časovej náročnosti mojich algoritmov a na záver rozoberám výsledky testovania.</w:t>
+      </w:r>
+    </w:p>
+    <w:sdt>
+      <w:sdtPr>
+        <w:id w:val="-1319952981"/>
+        <w:docPartObj>
+          <w:docPartGallery w:val="Table of Contents"/>
+          <w:docPartUnique/>
+        </w:docPartObj>
+      </w:sdtPr>
+      <w:sdtEndPr>
+        <w:rPr>
+          <w:rFonts w:asciiTheme="minorHAnsi" w:eastAsiaTheme="minorHAnsi" w:hAnsiTheme="minorHAnsi" w:cstheme="minorBidi"/>
+          <w:noProof/>
+          <w:color w:val="auto"/>
+          <w:kern w:val="2"/>
+          <w:sz w:val="22"/>
+          <w:szCs w:val="22"/>
+          <w:lang w:val="sk-SK"/>
+          <w14:ligatures w14:val="standardContextual"/>
+        </w:rPr>
+      </w:sdtEndPr>
+      <w:sdtContent>
+        <w:p>
+          <w:pPr>
+            <w:pStyle w:val="TOCHeading"/>
+          </w:pPr>
+          <w:r>
+            <w:t>Table of Contents</w:t>
+          </w:r>
+        </w:p>
+        <w:p>
+          <w:pPr>
+            <w:pStyle w:val="TOC1"/>
+            <w:tabs>
+              <w:tab w:val="right" w:leader="dot" w:pos="9016"/>
+            </w:tabs>
+          </w:pPr>
+          <w:r>
+            <w:rPr>
+              <w:b w:val="0"/>
+              <w:bCs w:val="0"/>
+              <w:noProof w:val="0"/>
+            </w:rPr>
+            <w:fldChar w:fldCharType="begin"/>
+          </w:r>
+          <w:r>
+            <w:instrText xml:space="preserve"> TOC \o "1-3" \h \z \u </w:instrText>
+          </w:r>
+          <w:r>
+            <w:rPr>
+              <w:b w:val="0"/>
+              <w:bCs w:val="0"/>
+              <w:noProof w:val="0"/>
+            </w:rPr>
+            <w:fldChar w:fldCharType="separate"/>
+          </w:r>
+          <w:hyperlink w:anchor="_Toc130039430" w:history="1">
+            <w:r>
+              <w:rPr>
+                <w:rStyle w:val="Hyperlink"/>
+              </w:rPr>
+              <w:t>Úvod</w:t>
+            </w:r>
+            <w:r>
+              <w:rPr>
+                <w:webHidden/>
+              </w:rPr>
+              <w:tab/>
+            </w:r>
+            <w:r>
+              <w:rPr>
+                <w:webHidden/>
+              </w:rPr>
+              <w:fldChar w:fldCharType="begin"/>
+            </w:r>
+            <w:r>
+              <w:rPr>
+                <w:webHidden/>
+              </w:rPr>
+              <w:instrText xml:space="preserve"> PAGEREF _Toc130039430 \h </w:instrText>
+            </w:r>
+            <w:r>
+              <w:rPr>
+                <w:webHidden/>
+              </w:rPr>
+            </w:r>
+            <w:r>
+              <w:rPr>
+                <w:webHidden/>
+              </w:rPr>
+              <w:fldChar w:fldCharType="separate"/>
+            </w:r>
+            <w:r>
+              <w:rPr>
+                <w:webHidden/>
+              </w:rPr>
+              <w:t>2</w:t>
+            </w:r>
+            <w:r>
+              <w:rPr>
+                <w:webHidden/>
+              </w:rPr>
+              <w:fldChar w:fldCharType="end"/>
+            </w:r>
+          </w:hyperlink>
+        </w:p>
+        <w:p>
+          <w:pPr>
+            <w:pStyle w:val="TOC1"/>
+            <w:tabs>
+              <w:tab w:val="right" w:leader="dot" w:pos="9016"/>
+            </w:tabs>
+          </w:pPr>
+          <w:hyperlink w:anchor="_Toc130039431" w:history="1">
+            <w:r>
+              <w:rPr>
+                <w:rStyle w:val="Hyperlink"/>
+              </w:rPr>
+              <w:t>Zdrojové kódy</w:t>
+            </w:r>
+            <w:r>
+              <w:rPr>
+                <w:webHidden/>
+              </w:rPr>
+              <w:tab/>
+            </w:r>
+            <w:r>
+              <w:rPr>
+                <w:webHidden/>
+              </w:rPr>
+              <w:fldChar w:fldCharType="begin"/>
+            </w:r>
+            <w:r>
+              <w:rPr>
+                <w:webHidden/>
+              </w:rPr>
+              <w:instrText xml:space="preserve"> PAGEREF _Toc130039431 \h </w:instrText>
+            </w:r>
+            <w:r>
+              <w:rPr>
+                <w:webHidden/>
+              </w:rPr>
+            </w:r>
+            <w:r>
+              <w:rPr>
+                <w:webHidden/>
+              </w:rPr>
+              <w:fldChar w:fldCharType="separate"/>
+            </w:r>
+            <w:r>
+              <w:rPr>
+                <w:webHidden/>
+              </w:rPr>
+              <w:t>3</w:t>
+            </w:r>
+            <w:r>
+              <w:rPr>
+                <w:webHidden/>
+              </w:rPr>
+              <w:fldChar w:fldCharType="end"/>
+            </w:r>
+          </w:hyperlink>
+        </w:p>
+        <w:p>
+          <w:pPr>
+            <w:pStyle w:val="TOC2"/>
+            <w:tabs>
+              <w:tab w:val="right" w:leader="dot" w:pos="9016"/>
+            </w:tabs>
+          </w:pPr>
+          <w:hyperlink w:anchor="_Toc130039432" w:history="1">
+            <w:r>
+              <w:rPr>
+                <w:rStyle w:val="Hyperlink"/>
+              </w:rPr>
+              <w:t>AVL Strom</w:t>
+            </w:r>
+            <w:r>
+              <w:rPr>
+                <w:webHidden/>
+              </w:rPr>
+              <w:tab/>
+            </w:r>
+            <w:r>
+              <w:rPr>
+                <w:webHidden/>
+              </w:rPr>
+              <w:fldChar w:fldCharType="begin"/>
+            </w:r>
+            <w:r>
+              <w:rPr>
+                <w:webHidden/>
+              </w:rPr>
+              <w:instrText xml:space="preserve"> PAGEREF _Toc130039432 \h </w:instrText>
+            </w:r>
+            <w:r>
+              <w:rPr>
+                <w:webHidden/>
+              </w:rPr>
+            </w:r>
+            <w:r>
+              <w:rPr>
+                <w:webHidden/>
+              </w:rPr>
+              <w:fldChar w:fldCharType="separate"/>
+            </w:r>
+            <w:r>
+              <w:rPr>
+                <w:webHidden/>
+              </w:rPr>
+              <w:t>3</w:t>
+            </w:r>
+            <w:r>
+              <w:rPr>
+                <w:webHidden/>
+              </w:rPr>
+              <w:fldChar w:fldCharType="end"/>
+            </w:r>
+          </w:hyperlink>
+        </w:p>
+        <w:p>
+          <w:pPr>
+            <w:pStyle w:val="TOC3"/>
+            <w:tabs>
+              <w:tab w:val="right" w:leader="dot" w:pos="9016"/>
+            </w:tabs>
+          </w:pPr>
+          <w:hyperlink w:anchor="_Toc130039433" w:history="1">
+            <w:r>
+              <w:rPr>
+                <w:rStyle w:val="Hyperlink"/>
+              </w:rPr>
+              <w:t>Balansovanie</w:t>
+            </w:r>
+            <w:r>
+              <w:rPr>
+                <w:webHidden/>
+              </w:rPr>
+              <w:tab/>
+            </w:r>
+            <w:r>
+              <w:rPr>
+                <w:webHidden/>
+              </w:rPr>
+              <w:fldChar w:fldCharType="begin"/>
+            </w:r>
+            <w:r>
+              <w:rPr>
+                <w:webHidden/>
+              </w:rPr>
+              <w:instrText xml:space="preserve"> PAGEREF _Toc130039433 \h </w:instrText>
+            </w:r>
+            <w:r>
+              <w:rPr>
+                <w:webHidden/>
+              </w:rPr>
+            </w:r>
+            <w:r>
+              <w:rPr>
+                <w:webHidden/>
+              </w:rPr>
+              <w:fldChar w:fldCharType="separate"/>
+            </w:r>
+            <w:r>
+              <w:rPr>
+                <w:webHidden/>
+              </w:rPr>
+              <w:t>4</w:t>
+            </w:r>
+            <w:r>
+              <w:rPr>
+                <w:webHidden/>
+              </w:rPr>
+              <w:fldChar w:fldCharType="end"/>
+            </w:r>
+          </w:hyperlink>
+        </w:p>
+        <w:p>
+          <w:pPr>
+            <w:pStyle w:val="TOC3"/>
+            <w:tabs>
+              <w:tab w:val="right" w:leader="dot" w:pos="9016"/>
+            </w:tabs>
+          </w:pPr>
+          <w:hyperlink w:anchor="_Toc130039434" w:history="1">
+            <w:r>
+              <w:rPr>
+                <w:rStyle w:val="Hyperlink"/>
+              </w:rPr>
+              <w:t>Insert, Search, Delete</w:t>
+            </w:r>
+            <w:r>
+              <w:rPr>
+                <w:webHidden/>
+              </w:rPr>
+              <w:tab/>
+            </w:r>
+            <w:r>
+              <w:rPr>
+                <w:webHidden/>
+              </w:rPr>
+              <w:fldChar w:fldCharType="begin"/>
+            </w:r>
+            <w:r>
+              <w:rPr>
+                <w:webHidden/>
+              </w:rPr>
+              <w:instrText xml:space="preserve"> PAGEREF _Toc130039434 \h </w:instrText>
+            </w:r>
+            <w:r>
+              <w:rPr>
+                <w:webHidden/>
+              </w:rPr>
+            </w:r>
+            <w:r>
+              <w:rPr>
+                <w:webHidden/>
+              </w:rPr>
+              <w:fldChar w:fldCharType="separate"/>
+            </w:r>
+            <w:r>
+              <w:rPr>
+                <w:webHidden/>
+              </w:rPr>
+              <w:t>6</w:t>
+            </w:r>
+            <w:r>
+              <w:rPr>
+                <w:webHidden/>
+              </w:rPr>
+              <w:fldChar w:fldCharType="end"/>
+            </w:r>
+          </w:hyperlink>
+        </w:p>
+        <w:p>
+          <w:pPr>
+            <w:pStyle w:val="TOC3"/>
+            <w:tabs>
+              <w:tab w:val="right" w:leader="dot" w:pos="9016"/>
+            </w:tabs>
+          </w:pPr>
+          <w:hyperlink w:anchor="_Toc130039435" w:history="1">
+            <w:r>
+              <w:rPr>
+                <w:rStyle w:val="Hyperlink"/>
+              </w:rPr>
+              <w:t>Výpis a mai</w:t>
+            </w:r>
+            <w:r>
+              <w:rPr>
+                <w:rStyle w:val="Hyperlink"/>
+              </w:rPr>
+              <w:t>n</w:t>
+            </w:r>
+            <w:r>
+              <w:rPr>
+                <w:rStyle w:val="Hyperlink"/>
+              </w:rPr>
+              <w:t xml:space="preserve"> funkcia</w:t>
+            </w:r>
+            <w:r>
+              <w:rPr>
+                <w:webHidden/>
+              </w:rPr>
+              <w:tab/>
+            </w:r>
+            <w:r>
+              <w:rPr>
+                <w:webHidden/>
+              </w:rPr>
+              <w:fldChar w:fldCharType="begin"/>
+            </w:r>
+            <w:r>
+              <w:rPr>
+                <w:webHidden/>
+              </w:rPr>
+              <w:instrText xml:space="preserve"> PAGEREF _Toc130039435 \h </w:instrText>
+            </w:r>
+            <w:r>
+              <w:rPr>
+                <w:webHidden/>
+              </w:rPr>
+            </w:r>
+            <w:r>
+              <w:rPr>
+                <w:webHidden/>
+              </w:rPr>
+              <w:fldChar w:fldCharType="separate"/>
+            </w:r>
+            <w:r>
+              <w:rPr>
+                <w:webHidden/>
+              </w:rPr>
+              <w:t>8</w:t>
+            </w:r>
+            <w:r>
+              <w:rPr>
+                <w:webHidden/>
+              </w:rPr>
+              <w:fldChar w:fldCharType="end"/>
+            </w:r>
+          </w:hyperlink>
+        </w:p>
+        <w:p>
+          <w:pPr>
+            <w:pStyle w:val="TOC2"/>
+            <w:tabs>
+              <w:tab w:val="right" w:leader="dot" w:pos="9016"/>
+            </w:tabs>
+          </w:pPr>
+          <w:hyperlink w:anchor="_Toc130039436" w:history="1">
+            <w:r>
+              <w:rPr>
+                <w:rStyle w:val="Hyperlink"/>
+              </w:rPr>
+              <w:t>Splay strom</w:t>
+            </w:r>
+            <w:r>
+              <w:rPr>
+                <w:webHidden/>
+              </w:rPr>
+              <w:tab/>
+            </w:r>
+            <w:r>
+              <w:rPr>
+                <w:webHidden/>
+              </w:rPr>
+              <w:fldChar w:fldCharType="begin"/>
+            </w:r>
+            <w:r>
+              <w:rPr>
+                <w:webHidden/>
+              </w:rPr>
+              <w:instrText xml:space="preserve"> PAGEREF _Toc130039436 \h </w:instrText>
+            </w:r>
+            <w:r>
+              <w:rPr>
+                <w:webHidden/>
+              </w:rPr>
+            </w:r>
+            <w:r>
+              <w:rPr>
+                <w:webHidden/>
+              </w:rPr>
+              <w:fldChar w:fldCharType="separate"/>
+            </w:r>
+            <w:r>
+              <w:rPr>
+                <w:webHidden/>
+              </w:rPr>
+              <w:t>11</w:t>
+            </w:r>
+            <w:r>
+              <w:rPr>
+                <w:webHidden/>
+              </w:rPr>
+              <w:fldChar w:fldCharType="end"/>
+            </w:r>
+          </w:hyperlink>
+        </w:p>
+        <w:p>
+          <w:r>
+            <w:rPr>
+              <w:b/>
+              <w:bCs/>
+            </w:rPr>
+            <w:fldChar w:fldCharType="end"/>
+          </w:r>
+        </w:p>
+      </w:sdtContent>
+    </w:sdt>
     <w:p/>
     <w:p/>
     <w:p/>
@@ -145,25 +641,35 @@
         <w:pStyle w:val="Heading1"/>
         <w:jc w:val="center"/>
       </w:pPr>
+      <w:bookmarkStart w:id="1" w:name="_Toc130039431"/>
       <w:r>
         <w:lastRenderedPageBreak/>
         <w:t>Zdrojové kódy</w:t>
       </w:r>
+      <w:bookmarkEnd w:id="1"/>
     </w:p>
     <w:p>
       <w:pPr>
         <w:pStyle w:val="Heading2"/>
       </w:pPr>
+      <w:bookmarkStart w:id="2" w:name="_Toc130039432"/>
       <w:r>
         <w:t>AVL Strom</w:t>
       </w:r>
+      <w:bookmarkEnd w:id="2"/>
     </w:p>
     <w:p>
       <w:pPr>
         <w:ind w:firstLine="720"/>
       </w:pPr>
       <w:r>
-        <w:t>Ako prvú dátovú štruktúru som si vybral AVL strom. Definoval som si štruktúru Node (uzol stromu) v ktore</w:t>
+        <w:t>Ako prvú dátovú štruktúru som si vybral AVL strom</w:t>
+      </w:r>
+      <w:r>
+        <w:t xml:space="preserve"> na základe odporúčania kamarátov z vyšších ročníkov</w:t>
+      </w:r>
+      <w:r>
+        <w:t>. Definoval som si štruktúru Node (uzol stromu) v ktore</w:t>
       </w:r>
       <w:r>
         <w:t>j</w:t>
@@ -207,7 +713,7 @@
                     <pic:cNvPicPr/>
                   </pic:nvPicPr>
                   <pic:blipFill>
-                    <a:blip r:embed="rId7" cstate="print">
+                    <a:blip r:embed="rId8" cstate="print">
                       <a:extLst>
                         <a:ext uri="{28A0092B-C50C-407E-A947-70E740481C1C}">
                           <a14:useLocalDpi xmlns:a14="http://schemas.microsoft.com/office/drawing/2010/main" val="0"/>
@@ -298,19 +804,7 @@
         <w:rPr>
           <w:lang w:val="en-US"/>
         </w:rPr>
-        <w:t>&lt;</w:t>
-      </w:r>
-      <w:r>
-        <w:rPr>
-          <w:lang w:val="en-US"/>
-        </w:rPr>
-        <w:t>algorithm</w:t>
-      </w:r>
-      <w:r>
-        <w:rPr>
-          <w:lang w:val="en-US"/>
-        </w:rPr>
-        <w:t>&gt;</w:t>
+        <w:t>&lt;algorithm&gt;</w:t>
       </w:r>
       <w:r>
         <w:rPr>
@@ -331,25 +825,7 @@
         <w:rPr>
           <w:lang w:val="en-US"/>
         </w:rPr>
-        <w:t>&lt;</w:t>
-      </w:r>
-      <w:r>
-        <w:rPr>
-          <w:lang w:val="en-US"/>
-        </w:rPr>
-        <w:t>fstream</w:t>
-      </w:r>
-      <w:r>
-        <w:rPr>
-          <w:lang w:val="en-US"/>
-        </w:rPr>
-        <w:t>&gt;</w:t>
-      </w:r>
-      <w:r>
-        <w:rPr>
-          <w:lang w:val="en-US"/>
-        </w:rPr>
-        <w:t xml:space="preserve"> </w:t>
+        <w:t xml:space="preserve">&lt;fstream&gt; </w:t>
       </w:r>
       <w:r>
         <w:rPr>
@@ -370,25 +846,7 @@
         <w:rPr>
           <w:lang w:val="en-US"/>
         </w:rPr>
-        <w:t>&lt;</w:t>
-      </w:r>
-      <w:r>
-        <w:rPr>
-          <w:lang w:val="en-US"/>
-        </w:rPr>
-        <w:t>string</w:t>
-      </w:r>
-      <w:r>
-        <w:rPr>
-          <w:lang w:val="en-US"/>
-        </w:rPr>
-        <w:t>&gt;</w:t>
-      </w:r>
-      <w:r>
-        <w:rPr>
-          <w:lang w:val="en-US"/>
-        </w:rPr>
-        <w:t xml:space="preserve"> </w:t>
+        <w:t xml:space="preserve">&lt;string&gt; </w:t>
       </w:r>
       <w:r>
         <w:rPr>
@@ -409,25 +867,7 @@
         <w:rPr>
           <w:lang w:val="en-US"/>
         </w:rPr>
-        <w:t>&lt;</w:t>
-      </w:r>
-      <w:r>
-        <w:rPr>
-          <w:lang w:val="en-US"/>
-        </w:rPr>
-        <w:t>chrono</w:t>
-      </w:r>
-      <w:r>
-        <w:rPr>
-          <w:lang w:val="en-US"/>
-        </w:rPr>
-        <w:t>&gt;</w:t>
-      </w:r>
-      <w:r>
-        <w:rPr>
-          <w:lang w:val="en-US"/>
-        </w:rPr>
-        <w:t xml:space="preserve"> </w:t>
+        <w:t xml:space="preserve">&lt;chrono&gt; </w:t>
       </w:r>
       <w:r>
         <w:rPr>
@@ -632,9 +1072,11 @@
       <w:pPr>
         <w:pStyle w:val="Heading3"/>
       </w:pPr>
+      <w:bookmarkStart w:id="3" w:name="_Toc130039433"/>
       <w:r>
         <w:t>Balansovanie</w:t>
       </w:r>
+      <w:bookmarkEnd w:id="3"/>
     </w:p>
     <w:p>
       <w:r>
@@ -912,18 +1354,34 @@
         <w:t xml:space="preserve">a vráti </w:t>
       </w:r>
       <w:r>
-        <w:t xml:space="preserve">balans daného uzla: getHeight(ľavé dieťa) - </w:t>
-      </w:r>
-      <w:r>
-        <w:t>getHeight(</w:t>
-      </w:r>
-      <w:r>
-        <w:t>pr</w:t>
-      </w:r>
-      <w:r>
-        <w:t>avé dieťa)</w:t>
-      </w:r>
-      <w:r>
+        <w:t xml:space="preserve">balans daného uzla: </w:t>
+      </w:r>
+      <w:r>
+        <w:rPr>
+          <w:i/>
+          <w:iCs/>
+        </w:rPr>
+        <w:t>getHeight(ľavé dieťa)</w:t>
+      </w:r>
+      <w:r>
+        <w:rPr>
+          <w:i/>
+          <w:iCs/>
+        </w:rPr>
+        <w:t xml:space="preserve"> mínus</w:t>
+      </w:r>
+      <w:r>
+        <w:rPr>
+          <w:i/>
+          <w:iCs/>
+        </w:rPr>
+        <w:t xml:space="preserve"> getHeight(pravé dieťa)</w:t>
+      </w:r>
+      <w:r>
+        <w:rPr>
+          <w:i/>
+          <w:iCs/>
+        </w:rPr>
         <w:t>.</w:t>
       </w:r>
     </w:p>
@@ -1018,7 +1476,7 @@
                     <pic:cNvPicPr/>
                   </pic:nvPicPr>
                   <pic:blipFill>
-                    <a:blip r:embed="rId8">
+                    <a:blip r:embed="rId9">
                       <a:extLst>
                         <a:ext uri="{28A0092B-C50C-407E-A947-70E740481C1C}">
                           <a14:useLocalDpi xmlns:a14="http://schemas.microsoft.com/office/drawing/2010/main" val="0"/>
@@ -1078,7 +1536,7 @@
                     <pic:cNvPicPr/>
                   </pic:nvPicPr>
                   <pic:blipFill>
-                    <a:blip r:embed="rId9" cstate="print">
+                    <a:blip r:embed="rId10" cstate="print">
                       <a:extLst>
                         <a:ext uri="{28A0092B-C50C-407E-A947-70E740481C1C}">
                           <a14:useLocalDpi xmlns:a14="http://schemas.microsoft.com/office/drawing/2010/main" val="0"/>
@@ -1120,28 +1578,71 @@
         <w:t>Vyššie spomenuté funkcie majú ako som už spomenul uplatnenie vo fun</w:t>
       </w:r>
       <w:r>
-        <w:t>kcii balanceNode(</w:t>
-      </w:r>
-      <w:r>
+        <w:t xml:space="preserve">kcii </w:t>
+      </w:r>
+      <w:r>
+        <w:rPr>
+          <w:b/>
+          <w:bCs/>
+          <w:color w:val="00B0F0"/>
+        </w:rPr>
+        <w:t>balanceNode(</w:t>
+      </w:r>
+      <w:r>
+        <w:rPr>
+          <w:b/>
+          <w:bCs/>
+          <w:color w:val="00B0F0"/>
+        </w:rPr>
         <w:t>*node</w:t>
       </w:r>
       <w:r>
+        <w:rPr>
+          <w:b/>
+          <w:bCs/>
+          <w:color w:val="00B0F0"/>
+        </w:rPr>
         <w:t>)</w:t>
       </w:r>
       <w:r>
+        <w:rPr>
+          <w:b/>
+          <w:bCs/>
+          <w:color w:val="00B0F0"/>
+        </w:rPr>
         <w:t>.</w:t>
       </w:r>
       <w:r>
-        <w:t xml:space="preserve"> V tejto funkcii </w:t>
+        <w:rPr>
+          <w:color w:val="00B0F0"/>
+        </w:rPr>
+        <w:t xml:space="preserve"> </w:t>
+      </w:r>
+      <w:r>
+        <w:t xml:space="preserve">V tejto funkcii </w:t>
       </w:r>
       <w:r>
         <w:t xml:space="preserve">sa </w:t>
       </w:r>
       <w:r>
-        <w:t>na základe hodnoty balansu (int bf)</w:t>
-      </w:r>
-      <w:r>
-        <w:t xml:space="preserve"> volajú jednotlivé rotácie</w:t>
+        <w:t xml:space="preserve">na základe hodnoty balansu </w:t>
+      </w:r>
+      <w:r>
+        <w:rPr>
+          <w:i/>
+          <w:iCs/>
+        </w:rPr>
+        <w:t>(int bf)</w:t>
+      </w:r>
+      <w:r>
+        <w:rPr>
+          <w:i/>
+          <w:iCs/>
+        </w:rPr>
+        <w:t xml:space="preserve"> </w:t>
+      </w:r>
+      <w:r>
+        <w:t>volajú jednotlivé rotácie</w:t>
       </w:r>
       <w:r>
         <w:t>:</w:t>
@@ -1529,7 +2030,7 @@
                     <pic:cNvPicPr/>
                   </pic:nvPicPr>
                   <pic:blipFill>
-                    <a:blip r:embed="rId10" cstate="print">
+                    <a:blip r:embed="rId11" cstate="print">
                       <a:extLst>
                         <a:ext uri="{28A0092B-C50C-407E-A947-70E740481C1C}">
                           <a14:useLocalDpi xmlns:a14="http://schemas.microsoft.com/office/drawing/2010/main" val="0"/>
@@ -1597,13 +2098,34 @@
         <w:t>dostáva ukazovateľ na uzol</w:t>
       </w:r>
       <w:r>
-        <w:t xml:space="preserve"> (node)</w:t>
-      </w:r>
-      <w:r>
-        <w:t xml:space="preserve">, podľa ktorého chceme strom otočiť doľava. Do pomocnej premennej </w:t>
-      </w:r>
-      <w:r>
-        <w:t xml:space="preserve">(temp) uloží väčšie </w:t>
+        <w:t xml:space="preserve"> </w:t>
+      </w:r>
+      <w:r>
+        <w:rPr>
+          <w:i/>
+          <w:iCs/>
+        </w:rPr>
+        <w:t>(node)</w:t>
+      </w:r>
+      <w:r>
+        <w:rPr>
+          <w:i/>
+          <w:iCs/>
+        </w:rPr>
+        <w:t>,</w:t>
+      </w:r>
+      <w:r>
+        <w:t xml:space="preserve"> podľa ktorého chceme strom otočiť doľava. Do pomocnej premennej </w:t>
+      </w:r>
+      <w:r>
+        <w:rPr>
+          <w:i/>
+          <w:iCs/>
+        </w:rPr>
+        <w:t>(temp)</w:t>
+      </w:r>
+      <w:r>
+        <w:t xml:space="preserve"> uloží väčšie </w:t>
       </w:r>
       <w:r>
         <w:t xml:space="preserve">dieťa </w:t>
@@ -1615,7 +2137,17 @@
         <w:t xml:space="preserve">uzla, </w:t>
       </w:r>
       <w:r>
-        <w:t>a do ďalšej pomocnej premennej (temp2) uloží menšie dieťa štruktúry uloženej v temp. Tieto kroky sú nevyhnutné na to, aby sa zabránilo strácaniu detí alebo porušeniu vlastností stromu. Ďalej sa zamenia temp za pôvodný uzol, aktualizuje sa výška uzlov, ktoré sa vymieňali a vracia sa ukazovateľ temp.</w:t>
+        <w:t xml:space="preserve">a do ďalšej pomocnej premennej </w:t>
+      </w:r>
+      <w:r>
+        <w:rPr>
+          <w:i/>
+          <w:iCs/>
+        </w:rPr>
+        <w:t>(temp2)</w:t>
+      </w:r>
+      <w:r>
+        <w:t xml:space="preserve"> uloží menšie dieťa štruktúry uloženej v temp. Tieto kroky sú nevyhnutné na to, aby sa zabránilo strácaniu detí alebo porušeniu vlastností stromu. Ďalej sa zamenia temp za pôvodný uzol, aktualizuje sa výška uzlov, ktoré sa vymieňali a vracia sa ukazovateľ temp.</w:t>
       </w:r>
     </w:p>
     <w:p>
@@ -1686,9 +2218,25 @@
           <w14:ligatures w14:val="none"/>
         </w:rPr>
         <w:drawing>
-          <wp:inline distT="0" distB="0" distL="0" distR="0" wp14:anchorId="3492EFD3" wp14:editId="609A504C">
-            <wp:extent cx="4991100" cy="2340324"/>
-            <wp:effectExtent l="0" t="0" r="0" b="0"/>
+          <wp:anchor distT="0" distB="0" distL="114300" distR="114300" simplePos="0" relativeHeight="251663360" behindDoc="1" locked="0" layoutInCell="1" allowOverlap="1" wp14:anchorId="3492EFD3" wp14:editId="6F59FEB3">
+            <wp:simplePos x="0" y="0"/>
+            <wp:positionH relativeFrom="column">
+              <wp:posOffset>-114300</wp:posOffset>
+            </wp:positionH>
+            <wp:positionV relativeFrom="paragraph">
+              <wp:posOffset>399415</wp:posOffset>
+            </wp:positionV>
+            <wp:extent cx="3009900" cy="1772285"/>
+            <wp:effectExtent l="0" t="0" r="0" b="5715"/>
+            <wp:wrapTight wrapText="bothSides">
+              <wp:wrapPolygon edited="0">
+                <wp:start x="0" y="0"/>
+                <wp:lineTo x="0" y="21515"/>
+                <wp:lineTo x="21509" y="21515"/>
+                <wp:lineTo x="21509" y="0"/>
+                <wp:lineTo x="0" y="0"/>
+              </wp:wrapPolygon>
+            </wp:wrapTight>
             <wp:docPr id="5" name="Picture 5" descr="Diagram&#10;&#10;Description automatically generated"/>
             <wp:cNvGraphicFramePr>
               <a:graphicFrameLocks xmlns:a="http://schemas.openxmlformats.org/drawingml/2006/main" noChangeAspect="1"/>
@@ -1698,63 +2246,6 @@
                 <pic:pic xmlns:pic="http://schemas.openxmlformats.org/drawingml/2006/picture">
                   <pic:nvPicPr>
                     <pic:cNvPr id="5" name="Picture 5" descr="Diagram&#10;&#10;Description automatically generated"/>
-                    <pic:cNvPicPr/>
-                  </pic:nvPicPr>
-                  <pic:blipFill>
-                    <a:blip r:embed="rId11">
-                      <a:extLst>
-                        <a:ext uri="{28A0092B-C50C-407E-A947-70E740481C1C}">
-                          <a14:useLocalDpi xmlns:a14="http://schemas.microsoft.com/office/drawing/2010/main" val="0"/>
-                        </a:ext>
-                      </a:extLst>
-                    </a:blip>
-                    <a:stretch>
-                      <a:fillRect/>
-                    </a:stretch>
-                  </pic:blipFill>
-                  <pic:spPr>
-                    <a:xfrm>
-                      <a:off x="0" y="0"/>
-                      <a:ext cx="5013829" cy="2350982"/>
-                    </a:xfrm>
-                    <a:prstGeom prst="rect">
-                      <a:avLst/>
-                    </a:prstGeom>
-                  </pic:spPr>
-                </pic:pic>
-              </a:graphicData>
-            </a:graphic>
-          </wp:inline>
-        </w:drawing>
-      </w:r>
-    </w:p>
-    <w:p>
-      <w:pPr>
-        <w:ind w:firstLine="720"/>
-      </w:pPr>
-    </w:p>
-    <w:p>
-      <w:pPr>
-        <w:ind w:firstLine="720"/>
-      </w:pPr>
-      <w:r>
-        <w:rPr>
-          <w14:ligatures w14:val="none"/>
-        </w:rPr>
-        <w:lastRenderedPageBreak/>
-        <w:drawing>
-          <wp:inline distT="0" distB="0" distL="0" distR="0" wp14:anchorId="584C1458" wp14:editId="437CB161">
-            <wp:extent cx="5308600" cy="2489200"/>
-            <wp:effectExtent l="0" t="0" r="0" b="0"/>
-            <wp:docPr id="6" name="Picture 6" descr="Diagram&#10;&#10;Description automatically generated"/>
-            <wp:cNvGraphicFramePr>
-              <a:graphicFrameLocks xmlns:a="http://schemas.openxmlformats.org/drawingml/2006/main" noChangeAspect="1"/>
-            </wp:cNvGraphicFramePr>
-            <a:graphic xmlns:a="http://schemas.openxmlformats.org/drawingml/2006/main">
-              <a:graphicData uri="http://schemas.openxmlformats.org/drawingml/2006/picture">
-                <pic:pic xmlns:pic="http://schemas.openxmlformats.org/drawingml/2006/picture">
-                  <pic:nvPicPr>
-                    <pic:cNvPr id="6" name="Picture 6" descr="Diagram&#10;&#10;Description automatically generated"/>
                     <pic:cNvPicPr/>
                   </pic:nvPicPr>
                   <pic:blipFill>
@@ -1772,7 +2263,7 @@
                   <pic:spPr>
                     <a:xfrm>
                       <a:off x="0" y="0"/>
-                      <a:ext cx="5308600" cy="2489200"/>
+                      <a:ext cx="3009900" cy="1772285"/>
                     </a:xfrm>
                     <a:prstGeom prst="rect">
                       <a:avLst/>
@@ -1781,18 +2272,2707 @@
                 </pic:pic>
               </a:graphicData>
             </a:graphic>
-          </wp:inline>
+            <wp14:sizeRelH relativeFrom="page">
+              <wp14:pctWidth>0</wp14:pctWidth>
+            </wp14:sizeRelH>
+            <wp14:sizeRelV relativeFrom="page">
+              <wp14:pctHeight>0</wp14:pctHeight>
+            </wp14:sizeRelV>
+          </wp:anchor>
         </w:drawing>
       </w:r>
+      <w:r>
+        <w:rPr>
+          <w14:ligatures w14:val="none"/>
+        </w:rPr>
+        <w:drawing>
+          <wp:anchor distT="0" distB="0" distL="114300" distR="114300" simplePos="0" relativeHeight="251664384" behindDoc="1" locked="0" layoutInCell="1" allowOverlap="1" wp14:anchorId="584C1458" wp14:editId="0E187868">
+            <wp:simplePos x="0" y="0"/>
+            <wp:positionH relativeFrom="column">
+              <wp:posOffset>3060700</wp:posOffset>
+            </wp:positionH>
+            <wp:positionV relativeFrom="paragraph">
+              <wp:posOffset>399415</wp:posOffset>
+            </wp:positionV>
+            <wp:extent cx="2978785" cy="1650365"/>
+            <wp:effectExtent l="0" t="0" r="5715" b="635"/>
+            <wp:wrapTight wrapText="bothSides">
+              <wp:wrapPolygon edited="0">
+                <wp:start x="0" y="0"/>
+                <wp:lineTo x="0" y="21442"/>
+                <wp:lineTo x="21549" y="21442"/>
+                <wp:lineTo x="21549" y="0"/>
+                <wp:lineTo x="0" y="0"/>
+              </wp:wrapPolygon>
+            </wp:wrapTight>
+            <wp:docPr id="6" name="Picture 6" descr="Diagram&#10;&#10;Description automatically generated"/>
+            <wp:cNvGraphicFramePr>
+              <a:graphicFrameLocks xmlns:a="http://schemas.openxmlformats.org/drawingml/2006/main" noChangeAspect="1"/>
+            </wp:cNvGraphicFramePr>
+            <a:graphic xmlns:a="http://schemas.openxmlformats.org/drawingml/2006/main">
+              <a:graphicData uri="http://schemas.openxmlformats.org/drawingml/2006/picture">
+                <pic:pic xmlns:pic="http://schemas.openxmlformats.org/drawingml/2006/picture">
+                  <pic:nvPicPr>
+                    <pic:cNvPr id="6" name="Picture 6" descr="Diagram&#10;&#10;Description automatically generated"/>
+                    <pic:cNvPicPr/>
+                  </pic:nvPicPr>
+                  <pic:blipFill>
+                    <a:blip r:embed="rId13">
+                      <a:extLst>
+                        <a:ext uri="{28A0092B-C50C-407E-A947-70E740481C1C}">
+                          <a14:useLocalDpi xmlns:a14="http://schemas.microsoft.com/office/drawing/2010/main" val="0"/>
+                        </a:ext>
+                      </a:extLst>
+                    </a:blip>
+                    <a:stretch>
+                      <a:fillRect/>
+                    </a:stretch>
+                  </pic:blipFill>
+                  <pic:spPr>
+                    <a:xfrm>
+                      <a:off x="0" y="0"/>
+                      <a:ext cx="2978785" cy="1650365"/>
+                    </a:xfrm>
+                    <a:prstGeom prst="rect">
+                      <a:avLst/>
+                    </a:prstGeom>
+                  </pic:spPr>
+                </pic:pic>
+              </a:graphicData>
+            </a:graphic>
+            <wp14:sizeRelH relativeFrom="page">
+              <wp14:pctWidth>0</wp14:pctWidth>
+            </wp14:sizeRelH>
+            <wp14:sizeRelV relativeFrom="page">
+              <wp14:pctHeight>0</wp14:pctHeight>
+            </wp14:sizeRelV>
+          </wp:anchor>
+        </w:drawing>
+      </w:r>
     </w:p>
     <w:p>
       <w:pPr>
         <w:ind w:firstLine="720"/>
       </w:pPr>
     </w:p>
+    <w:p>
+      <w:pPr>
+        <w:ind w:firstLine="720"/>
+      </w:pPr>
+    </w:p>
+    <w:p>
+      <w:pPr>
+        <w:pStyle w:val="Heading3"/>
+      </w:pPr>
+      <w:bookmarkStart w:id="4" w:name="_Toc130039434"/>
+      <w:r>
+        <w:lastRenderedPageBreak/>
+        <w:t>Insert, Search, Delete</w:t>
+      </w:r>
+      <w:bookmarkEnd w:id="4"/>
+    </w:p>
+    <w:p>
+      <w:r>
+        <w:tab/>
+        <w:t>Trieda AVLTree má ďalej metódy:</w:t>
+      </w:r>
+    </w:p>
+    <w:p>
+      <w:pPr>
+        <w:pStyle w:val="ListParagraph"/>
+        <w:numPr>
+          <w:ilvl w:val="0"/>
+          <w:numId w:val="4"/>
+        </w:numPr>
+      </w:pPr>
+      <w:r>
+        <w:rPr>
+          <w:b/>
+          <w:bCs/>
+          <w:color w:val="00B0F0"/>
+        </w:rPr>
+        <w:t>addNode()</w:t>
+      </w:r>
+      <w:r>
+        <w:rPr>
+          <w:color w:val="00B0F0"/>
+        </w:rPr>
+        <w:t xml:space="preserve"> </w:t>
+      </w:r>
+      <w:r>
+        <w:t>– na vkladanie uzlov</w:t>
+      </w:r>
+    </w:p>
+    <w:p>
+      <w:pPr>
+        <w:pStyle w:val="ListParagraph"/>
+        <w:numPr>
+          <w:ilvl w:val="0"/>
+          <w:numId w:val="4"/>
+        </w:numPr>
+      </w:pPr>
+      <w:r>
+        <w:rPr>
+          <w:b/>
+          <w:bCs/>
+          <w:color w:val="00B0F0"/>
+        </w:rPr>
+        <w:t>findNode()</w:t>
+      </w:r>
+      <w:r>
+        <w:rPr>
+          <w:color w:val="00B0F0"/>
+        </w:rPr>
+        <w:t xml:space="preserve"> </w:t>
+      </w:r>
+      <w:r>
+        <w:t>– na vyhľadávanie uzlov</w:t>
+      </w:r>
+    </w:p>
+    <w:p>
+      <w:pPr>
+        <w:pStyle w:val="ListParagraph"/>
+        <w:numPr>
+          <w:ilvl w:val="0"/>
+          <w:numId w:val="4"/>
+        </w:numPr>
+      </w:pPr>
+      <w:r>
+        <w:rPr>
+          <w:b/>
+          <w:bCs/>
+          <w:color w:val="00B0F0"/>
+        </w:rPr>
+        <w:t>deleteNode()</w:t>
+      </w:r>
+      <w:r>
+        <w:rPr>
+          <w:color w:val="00B0F0"/>
+        </w:rPr>
+        <w:t xml:space="preserve"> </w:t>
+      </w:r>
+      <w:r>
+        <w:t>– na mazanie uzlov</w:t>
+      </w:r>
+    </w:p>
+    <w:p>
+      <w:pPr>
+        <w:ind w:firstLine="720"/>
+      </w:pPr>
+      <w:r>
+        <w:t xml:space="preserve">Funkcia </w:t>
+      </w:r>
+      <w:r>
+        <w:rPr>
+          <w:b/>
+          <w:bCs/>
+          <w:color w:val="00B0F0"/>
+        </w:rPr>
+        <w:t>addNode(</w:t>
+      </w:r>
+      <w:r>
+        <w:rPr>
+          <w:b/>
+          <w:bCs/>
+          <w:color w:val="00B0F0"/>
+        </w:rPr>
+        <w:t>*node, .</w:t>
+      </w:r>
+      <w:r>
+        <w:rPr>
+          <w:b/>
+          <w:bCs/>
+          <w:color w:val="00B0F0"/>
+        </w:rPr>
+        <w:t>...</w:t>
+      </w:r>
+      <w:r>
+        <w:rPr>
+          <w:b/>
+          <w:bCs/>
+          <w:color w:val="00B0F0"/>
+        </w:rPr>
+        <w:t>)</w:t>
+      </w:r>
+      <w:r>
+        <w:rPr>
+          <w:color w:val="00B0F0"/>
+        </w:rPr>
+        <w:t xml:space="preserve"> </w:t>
+      </w:r>
+      <w:r>
+        <w:t xml:space="preserve">funguje rekurzívne. Postupne hľadá kam má vložiť zadané dáta podľa hodnoty value </w:t>
+      </w:r>
+      <w:r>
+        <w:rPr>
+          <w:i/>
+          <w:iCs/>
+        </w:rPr>
+        <w:t>(key)</w:t>
+      </w:r>
+      <w:r>
+        <w:t xml:space="preserve"> a akonáhle sa posunie na miesto stromu, kde nie je uzol, tak ho vyrobí a vloží na to miesto. Ak zadaná hodnota v strome už je, funkcia vráti pôvodný strom (neurobí teda nič).</w:t>
+      </w:r>
+      <w:r>
+        <w:t xml:space="preserve"> Ak sa nejaký prvok do stromu pridal, zavol</w:t>
+      </w:r>
+      <w:r>
+        <w:t xml:space="preserve">ajú </w:t>
+      </w:r>
+      <w:r>
+        <w:t>sa vyššie spomenut</w:t>
+      </w:r>
+      <w:r>
+        <w:t xml:space="preserve">é </w:t>
+      </w:r>
+      <w:r>
+        <w:t>funkci</w:t>
+      </w:r>
+      <w:r>
+        <w:t>e</w:t>
+      </w:r>
+      <w:r>
+        <w:t xml:space="preserve"> </w:t>
+      </w:r>
+      <w:r>
+        <w:rPr>
+          <w:b/>
+          <w:bCs/>
+          <w:color w:val="00B0F0"/>
+        </w:rPr>
+        <w:t>updateHeight(*node)</w:t>
+      </w:r>
+      <w:r>
+        <w:rPr>
+          <w:color w:val="00B0F0"/>
+        </w:rPr>
+        <w:t xml:space="preserve"> </w:t>
+      </w:r>
+      <w:r>
+        <w:t xml:space="preserve">a  </w:t>
+      </w:r>
+      <w:r>
+        <w:rPr>
+          <w:b/>
+          <w:bCs/>
+          <w:color w:val="00B0F0"/>
+        </w:rPr>
+        <w:t>balanceNode(*node).</w:t>
+      </w:r>
+    </w:p>
+    <w:p>
+      <w:r>
+        <w:rPr>
+          <w14:ligatures w14:val="none"/>
+        </w:rPr>
+        <w:drawing>
+          <wp:anchor distT="0" distB="0" distL="114300" distR="114300" simplePos="0" relativeHeight="251662336" behindDoc="1" locked="0" layoutInCell="1" allowOverlap="1" wp14:anchorId="4381AA13" wp14:editId="7B0A32B3">
+            <wp:simplePos x="0" y="0"/>
+            <wp:positionH relativeFrom="column">
+              <wp:posOffset>152400</wp:posOffset>
+            </wp:positionH>
+            <wp:positionV relativeFrom="paragraph">
+              <wp:posOffset>12700</wp:posOffset>
+            </wp:positionV>
+            <wp:extent cx="4838700" cy="2857500"/>
+            <wp:effectExtent l="0" t="0" r="0" b="0"/>
+            <wp:wrapTight wrapText="bothSides">
+              <wp:wrapPolygon edited="0">
+                <wp:start x="0" y="0"/>
+                <wp:lineTo x="0" y="21504"/>
+                <wp:lineTo x="21543" y="21504"/>
+                <wp:lineTo x="21543" y="0"/>
+                <wp:lineTo x="0" y="0"/>
+              </wp:wrapPolygon>
+            </wp:wrapTight>
+            <wp:docPr id="7" name="Picture 7" descr="Text&#10;&#10;Description automatically generated"/>
+            <wp:cNvGraphicFramePr>
+              <a:graphicFrameLocks xmlns:a="http://schemas.openxmlformats.org/drawingml/2006/main" noChangeAspect="1"/>
+            </wp:cNvGraphicFramePr>
+            <a:graphic xmlns:a="http://schemas.openxmlformats.org/drawingml/2006/main">
+              <a:graphicData uri="http://schemas.openxmlformats.org/drawingml/2006/picture">
+                <pic:pic xmlns:pic="http://schemas.openxmlformats.org/drawingml/2006/picture">
+                  <pic:nvPicPr>
+                    <pic:cNvPr id="7" name="Picture 7" descr="Text&#10;&#10;Description automatically generated"/>
+                    <pic:cNvPicPr/>
+                  </pic:nvPicPr>
+                  <pic:blipFill>
+                    <a:blip r:embed="rId14">
+                      <a:extLst>
+                        <a:ext uri="{28A0092B-C50C-407E-A947-70E740481C1C}">
+                          <a14:useLocalDpi xmlns:a14="http://schemas.microsoft.com/office/drawing/2010/main" val="0"/>
+                        </a:ext>
+                      </a:extLst>
+                    </a:blip>
+                    <a:stretch>
+                      <a:fillRect/>
+                    </a:stretch>
+                  </pic:blipFill>
+                  <pic:spPr>
+                    <a:xfrm>
+                      <a:off x="0" y="0"/>
+                      <a:ext cx="4838700" cy="2857500"/>
+                    </a:xfrm>
+                    <a:prstGeom prst="rect">
+                      <a:avLst/>
+                    </a:prstGeom>
+                  </pic:spPr>
+                </pic:pic>
+              </a:graphicData>
+            </a:graphic>
+            <wp14:sizeRelH relativeFrom="page">
+              <wp14:pctWidth>0</wp14:pctWidth>
+            </wp14:sizeRelH>
+            <wp14:sizeRelV relativeFrom="page">
+              <wp14:pctHeight>0</wp14:pctHeight>
+            </wp14:sizeRelV>
+          </wp:anchor>
+        </w:drawing>
+      </w:r>
+    </w:p>
+    <w:p/>
+    <w:p/>
+    <w:p/>
+    <w:p/>
+    <w:p/>
+    <w:p/>
+    <w:p/>
+    <w:p/>
+    <w:p/>
+    <w:p/>
+    <w:p>
+      <w:pPr>
+        <w:ind w:firstLine="720"/>
+        <w:rPr>
+          <w:lang w:val="en-US"/>
+        </w:rPr>
+      </w:pPr>
+      <w:r>
+        <w:rPr>
+          <w:b/>
+          <w:bCs/>
+          <w:color w:val="00B0F0"/>
+          <w:lang w:val="en-US"/>
+          <w14:ligatures w14:val="none"/>
+        </w:rPr>
+        <w:drawing>
+          <wp:anchor distT="0" distB="0" distL="114300" distR="114300" simplePos="0" relativeHeight="251665408" behindDoc="1" locked="0" layoutInCell="1" allowOverlap="1" wp14:anchorId="44D03E35" wp14:editId="50E26235">
+            <wp:simplePos x="0" y="0"/>
+            <wp:positionH relativeFrom="column">
+              <wp:posOffset>152400</wp:posOffset>
+            </wp:positionH>
+            <wp:positionV relativeFrom="paragraph">
+              <wp:posOffset>622300</wp:posOffset>
+            </wp:positionV>
+            <wp:extent cx="4927600" cy="2743200"/>
+            <wp:effectExtent l="0" t="0" r="0" b="0"/>
+            <wp:wrapTight wrapText="bothSides">
+              <wp:wrapPolygon edited="0">
+                <wp:start x="0" y="0"/>
+                <wp:lineTo x="0" y="21500"/>
+                <wp:lineTo x="21544" y="21500"/>
+                <wp:lineTo x="21544" y="0"/>
+                <wp:lineTo x="0" y="0"/>
+              </wp:wrapPolygon>
+            </wp:wrapTight>
+            <wp:docPr id="8" name="Picture 8" descr="Text&#10;&#10;Description automatically generated"/>
+            <wp:cNvGraphicFramePr>
+              <a:graphicFrameLocks xmlns:a="http://schemas.openxmlformats.org/drawingml/2006/main" noChangeAspect="1"/>
+            </wp:cNvGraphicFramePr>
+            <a:graphic xmlns:a="http://schemas.openxmlformats.org/drawingml/2006/main">
+              <a:graphicData uri="http://schemas.openxmlformats.org/drawingml/2006/picture">
+                <pic:pic xmlns:pic="http://schemas.openxmlformats.org/drawingml/2006/picture">
+                  <pic:nvPicPr>
+                    <pic:cNvPr id="8" name="Picture 8" descr="Text&#10;&#10;Description automatically generated"/>
+                    <pic:cNvPicPr/>
+                  </pic:nvPicPr>
+                  <pic:blipFill>
+                    <a:blip r:embed="rId15">
+                      <a:extLst>
+                        <a:ext uri="{28A0092B-C50C-407E-A947-70E740481C1C}">
+                          <a14:useLocalDpi xmlns:a14="http://schemas.microsoft.com/office/drawing/2010/main" val="0"/>
+                        </a:ext>
+                      </a:extLst>
+                    </a:blip>
+                    <a:stretch>
+                      <a:fillRect/>
+                    </a:stretch>
+                  </pic:blipFill>
+                  <pic:spPr>
+                    <a:xfrm>
+                      <a:off x="0" y="0"/>
+                      <a:ext cx="4927600" cy="2743200"/>
+                    </a:xfrm>
+                    <a:prstGeom prst="rect">
+                      <a:avLst/>
+                    </a:prstGeom>
+                  </pic:spPr>
+                </pic:pic>
+              </a:graphicData>
+            </a:graphic>
+            <wp14:sizeRelH relativeFrom="page">
+              <wp14:pctWidth>0</wp14:pctWidth>
+            </wp14:sizeRelH>
+            <wp14:sizeRelV relativeFrom="page">
+              <wp14:pctHeight>0</wp14:pctHeight>
+            </wp14:sizeRelV>
+          </wp:anchor>
+        </w:drawing>
+      </w:r>
+      <w:r>
+        <w:rPr>
+          <w:lang w:val="en-US"/>
+        </w:rPr>
+        <w:t xml:space="preserve">Funkcia </w:t>
+      </w:r>
+      <w:r>
+        <w:rPr>
+          <w:b/>
+          <w:bCs/>
+          <w:color w:val="00B0F0"/>
+          <w:lang w:val="en-US"/>
+        </w:rPr>
+        <w:t>findNode(</w:t>
+      </w:r>
+      <w:r>
+        <w:rPr>
+          <w:b/>
+          <w:bCs/>
+          <w:color w:val="00B0F0"/>
+          <w:lang w:val="en-US"/>
+        </w:rPr>
+        <w:t>*node, value</w:t>
+      </w:r>
+      <w:r>
+        <w:rPr>
+          <w:b/>
+          <w:bCs/>
+          <w:color w:val="00B0F0"/>
+          <w:lang w:val="en-US"/>
+        </w:rPr>
+        <w:t>)</w:t>
+      </w:r>
+      <w:r>
+        <w:rPr>
+          <w:color w:val="00B0F0"/>
+          <w:lang w:val="en-US"/>
+        </w:rPr>
+        <w:t xml:space="preserve"> </w:t>
+      </w:r>
+      <w:r>
+        <w:rPr>
+          <w:lang w:val="en-US"/>
+        </w:rPr>
+        <w:t xml:space="preserve">funguje tiež rekurzívne. Postupne prechádza strom podľa zadanej hodnoty, ktorú má nájsť a ak nájde uzol s danou hodnotou, vráti dáta uchované v tomto uzle, ináč vráti správu o tom že uzol nebol nájdený. </w:t>
+      </w:r>
+    </w:p>
+    <w:p>
+      <w:pPr>
+        <w:ind w:firstLine="720"/>
+        <w:rPr>
+          <w:lang w:val="en-US"/>
+        </w:rPr>
+      </w:pPr>
+    </w:p>
+    <w:p>
+      <w:pPr>
+        <w:ind w:firstLine="720"/>
+        <w:rPr>
+          <w:lang w:val="en-US"/>
+        </w:rPr>
+      </w:pPr>
+    </w:p>
+    <w:p>
+      <w:pPr>
+        <w:ind w:firstLine="720"/>
+        <w:rPr>
+          <w:lang w:val="en-US"/>
+        </w:rPr>
+      </w:pPr>
+    </w:p>
+    <w:p>
+      <w:pPr>
+        <w:ind w:firstLine="720"/>
+        <w:rPr>
+          <w:lang w:val="en-US"/>
+        </w:rPr>
+      </w:pPr>
+    </w:p>
+    <w:p>
+      <w:pPr>
+        <w:ind w:firstLine="720"/>
+        <w:rPr>
+          <w:lang w:val="en-US"/>
+        </w:rPr>
+      </w:pPr>
+    </w:p>
+    <w:p>
+      <w:pPr>
+        <w:ind w:firstLine="720"/>
+        <w:rPr>
+          <w:lang w:val="en-US"/>
+        </w:rPr>
+      </w:pPr>
+    </w:p>
+    <w:p>
+      <w:pPr>
+        <w:ind w:firstLine="720"/>
+        <w:rPr>
+          <w:lang w:val="en-US"/>
+        </w:rPr>
+      </w:pPr>
+    </w:p>
+    <w:p>
+      <w:pPr>
+        <w:ind w:firstLine="720"/>
+        <w:rPr>
+          <w:lang w:val="en-US"/>
+        </w:rPr>
+      </w:pPr>
+    </w:p>
+    <w:p>
+      <w:pPr>
+        <w:ind w:firstLine="720"/>
+        <w:rPr>
+          <w:lang w:val="en-US"/>
+        </w:rPr>
+      </w:pPr>
+    </w:p>
+    <w:p>
+      <w:pPr>
+        <w:ind w:firstLine="720"/>
+        <w:rPr>
+          <w:lang w:val="en-US"/>
+        </w:rPr>
+      </w:pPr>
+    </w:p>
+    <w:p>
+      <w:pPr>
+        <w:ind w:firstLine="720"/>
+      </w:pPr>
+      <w:r>
+        <w:rPr>
+          <w:lang w:val="en-US"/>
+        </w:rPr>
+        <w:lastRenderedPageBreak/>
+        <w:t xml:space="preserve">Funkcia </w:t>
+      </w:r>
+      <w:r>
+        <w:rPr>
+          <w:b/>
+          <w:bCs/>
+          <w:color w:val="00B0F0"/>
+          <w:lang w:val="en-US"/>
+        </w:rPr>
+        <w:t>deleteNode(*node)</w:t>
+      </w:r>
+      <w:r>
+        <w:rPr>
+          <w:color w:val="00B0F0"/>
+          <w:lang w:val="en-US"/>
+        </w:rPr>
+        <w:t xml:space="preserve"> </w:t>
+      </w:r>
+      <w:r>
+        <w:rPr>
+          <w:lang w:val="en-US"/>
+        </w:rPr>
+        <w:t xml:space="preserve">najprv rekurzívne nájde uzol, ktorý sa má vymazať podľa zadanej hodnoty, podobne ako pri hľadaní vo funkcii </w:t>
+      </w:r>
+      <w:r>
+        <w:rPr>
+          <w:b/>
+          <w:bCs/>
+          <w:color w:val="00B0F0"/>
+          <w:lang w:val="en-US"/>
+        </w:rPr>
+        <w:t>findNode(</w:t>
+      </w:r>
+      <w:r>
+        <w:rPr>
+          <w:b/>
+          <w:bCs/>
+          <w:color w:val="00B0F0"/>
+          <w:lang w:val="en-US"/>
+        </w:rPr>
+        <w:t>*node</w:t>
+      </w:r>
+      <w:r>
+        <w:rPr>
+          <w:b/>
+          <w:bCs/>
+          <w:color w:val="00B0F0"/>
+          <w:lang w:val="en-US"/>
+        </w:rPr>
+        <w:t>, value</w:t>
+      </w:r>
+      <w:r>
+        <w:rPr>
+          <w:b/>
+          <w:bCs/>
+          <w:color w:val="00B0F0"/>
+          <w:lang w:val="en-US"/>
+        </w:rPr>
+        <w:t>)</w:t>
+      </w:r>
+      <w:r>
+        <w:rPr>
+          <w:color w:val="000000" w:themeColor="text1"/>
+          <w:lang w:val="en-US"/>
+        </w:rPr>
+        <w:t>,</w:t>
+      </w:r>
+      <w:r>
+        <w:rPr>
+          <w:color w:val="000000" w:themeColor="text1"/>
+          <w:lang w:val="en-US"/>
+        </w:rPr>
+        <w:t xml:space="preserve">s </w:t>
+      </w:r>
+      <w:r>
+        <w:rPr>
+          <w:lang w:val="en-US"/>
+        </w:rPr>
+        <w:t>tým rozdielom, že ak sa uzol danej hodnoty v strome nenáchádza, nič sa nestane.</w:t>
+      </w:r>
+    </w:p>
+    <w:p>
+      <w:r>
+        <w:rPr>
+          <w14:ligatures w14:val="none"/>
+        </w:rPr>
+        <w:drawing>
+          <wp:anchor distT="0" distB="0" distL="114300" distR="114300" simplePos="0" relativeHeight="251666432" behindDoc="1" locked="0" layoutInCell="1" allowOverlap="1" wp14:anchorId="110713F9" wp14:editId="10873C13">
+            <wp:simplePos x="0" y="0"/>
+            <wp:positionH relativeFrom="column">
+              <wp:posOffset>-63500</wp:posOffset>
+            </wp:positionH>
+            <wp:positionV relativeFrom="paragraph">
+              <wp:posOffset>19050</wp:posOffset>
+            </wp:positionV>
+            <wp:extent cx="5165725" cy="2095500"/>
+            <wp:effectExtent l="0" t="0" r="3175" b="0"/>
+            <wp:wrapTight wrapText="bothSides">
+              <wp:wrapPolygon edited="0">
+                <wp:start x="0" y="0"/>
+                <wp:lineTo x="0" y="21469"/>
+                <wp:lineTo x="21560" y="21469"/>
+                <wp:lineTo x="21560" y="0"/>
+                <wp:lineTo x="0" y="0"/>
+              </wp:wrapPolygon>
+            </wp:wrapTight>
+            <wp:docPr id="9" name="Picture 9"/>
+            <wp:cNvGraphicFramePr>
+              <a:graphicFrameLocks xmlns:a="http://schemas.openxmlformats.org/drawingml/2006/main" noChangeAspect="1"/>
+            </wp:cNvGraphicFramePr>
+            <a:graphic xmlns:a="http://schemas.openxmlformats.org/drawingml/2006/main">
+              <a:graphicData uri="http://schemas.openxmlformats.org/drawingml/2006/picture">
+                <pic:pic xmlns:pic="http://schemas.openxmlformats.org/drawingml/2006/picture">
+                  <pic:nvPicPr>
+                    <pic:cNvPr id="9" name="Picture 9"/>
+                    <pic:cNvPicPr/>
+                  </pic:nvPicPr>
+                  <pic:blipFill>
+                    <a:blip r:embed="rId16">
+                      <a:extLst>
+                        <a:ext uri="{28A0092B-C50C-407E-A947-70E740481C1C}">
+                          <a14:useLocalDpi xmlns:a14="http://schemas.microsoft.com/office/drawing/2010/main" val="0"/>
+                        </a:ext>
+                      </a:extLst>
+                    </a:blip>
+                    <a:stretch>
+                      <a:fillRect/>
+                    </a:stretch>
+                  </pic:blipFill>
+                  <pic:spPr>
+                    <a:xfrm>
+                      <a:off x="0" y="0"/>
+                      <a:ext cx="5165725" cy="2095500"/>
+                    </a:xfrm>
+                    <a:prstGeom prst="rect">
+                      <a:avLst/>
+                    </a:prstGeom>
+                  </pic:spPr>
+                </pic:pic>
+              </a:graphicData>
+            </a:graphic>
+            <wp14:sizeRelH relativeFrom="page">
+              <wp14:pctWidth>0</wp14:pctWidth>
+            </wp14:sizeRelH>
+            <wp14:sizeRelV relativeFrom="page">
+              <wp14:pctHeight>0</wp14:pctHeight>
+            </wp14:sizeRelV>
+          </wp:anchor>
+        </w:drawing>
+      </w:r>
+    </w:p>
+    <w:p/>
+    <w:p/>
+    <w:p/>
+    <w:p/>
+    <w:p/>
+    <w:p/>
+    <w:p/>
+    <w:p>
+      <w:pPr>
+        <w:ind w:firstLine="360"/>
+      </w:pPr>
+      <w:r>
+        <w:t xml:space="preserve">Následne, môžu nastať štyri situácie. </w:t>
+      </w:r>
+      <w:r>
+        <w:t>Uzol</w:t>
+      </w:r>
+      <w:r>
+        <w:t>, ktorý sa má vymazať má:</w:t>
+      </w:r>
+    </w:p>
+    <w:p>
+      <w:pPr>
+        <w:pStyle w:val="ListParagraph"/>
+        <w:numPr>
+          <w:ilvl w:val="0"/>
+          <w:numId w:val="5"/>
+        </w:numPr>
+      </w:pPr>
+      <w:r>
+        <w:t>žiadne dieťa</w:t>
+      </w:r>
+    </w:p>
+    <w:p>
+      <w:pPr>
+        <w:pStyle w:val="ListParagraph"/>
+        <w:numPr>
+          <w:ilvl w:val="0"/>
+          <w:numId w:val="5"/>
+        </w:numPr>
+      </w:pPr>
+      <w:r>
+        <w:t xml:space="preserve">iba </w:t>
+      </w:r>
+      <w:r>
+        <w:t>menšie</w:t>
+      </w:r>
+      <w:r>
+        <w:t xml:space="preserve"> </w:t>
+      </w:r>
+      <w:r>
+        <w:t xml:space="preserve">alebo iba väčšie </w:t>
+      </w:r>
+      <w:r>
+        <w:t>dieťa</w:t>
+      </w:r>
+    </w:p>
+    <w:p>
+      <w:pPr>
+        <w:pStyle w:val="ListParagraph"/>
+        <w:numPr>
+          <w:ilvl w:val="0"/>
+          <w:numId w:val="5"/>
+        </w:numPr>
+      </w:pPr>
+      <w:r>
+        <w:t>obidve deti</w:t>
+      </w:r>
+    </w:p>
+    <w:p>
+      <w:r>
+        <w:t>Funkcia rozpozná, o akú situáciu ide a vyrieši ich nasledovne:</w:t>
+      </w:r>
+    </w:p>
+    <w:p>
+      <w:pPr>
+        <w:pStyle w:val="ListParagraph"/>
+        <w:numPr>
+          <w:ilvl w:val="0"/>
+          <w:numId w:val="7"/>
+        </w:numPr>
+      </w:pPr>
+      <w:r>
+        <w:t xml:space="preserve">ak nemá žiadne dieťa, </w:t>
+      </w:r>
+      <w:r>
+        <w:t>jednoducho ho vymaže</w:t>
+      </w:r>
+    </w:p>
+    <w:p>
+      <w:pPr>
+        <w:pStyle w:val="ListParagraph"/>
+        <w:numPr>
+          <w:ilvl w:val="0"/>
+          <w:numId w:val="7"/>
+        </w:numPr>
+      </w:pPr>
+      <w:r>
+        <w:t xml:space="preserve">ak má iba jedno dieťa, ukazovateľ na </w:t>
+      </w:r>
+      <w:r>
+        <w:t>uzol</w:t>
+      </w:r>
+      <w:r>
+        <w:t xml:space="preserve"> sa posunie na svoje dieťa </w:t>
+      </w:r>
+      <w:r>
+        <w:t>a pôvodný uzol sa vymaže</w:t>
+      </w:r>
+    </w:p>
+    <w:p>
+      <w:pPr>
+        <w:pStyle w:val="ListParagraph"/>
+        <w:numPr>
+          <w:ilvl w:val="0"/>
+          <w:numId w:val="7"/>
+        </w:numPr>
+      </w:pPr>
+      <w:r>
+        <w:t>ak má obe deti, funkcia nájde najmenší uzol z pravého podstromu pôvodného uzla</w:t>
+      </w:r>
+      <w:r>
+        <w:t xml:space="preserve"> </w:t>
+      </w:r>
+      <w:r>
+        <w:rPr>
+          <w:i/>
+          <w:iCs/>
+        </w:rPr>
+        <w:t>(temp)</w:t>
+      </w:r>
+      <w:r>
+        <w:t xml:space="preserve">, nahradí hodnotu pôvodného uzla touto hodnotou </w:t>
+      </w:r>
+      <w:r>
+        <w:rPr>
+          <w:i/>
+          <w:iCs/>
+        </w:rPr>
+        <w:t>(temp</w:t>
+      </w:r>
+      <w:r>
+        <w:rPr>
+          <w:i/>
+          <w:iCs/>
+          <w:lang w:val="en-US"/>
+        </w:rPr>
+        <w:t>-&gt;key</w:t>
+      </w:r>
+      <w:r>
+        <w:rPr>
+          <w:i/>
+          <w:iCs/>
+        </w:rPr>
+        <w:t>)</w:t>
+      </w:r>
+      <w:r>
+        <w:t xml:space="preserve"> </w:t>
+      </w:r>
+      <w:r>
+        <w:t>a následne rekurzívne vymaže duplikát</w:t>
+      </w:r>
+      <w:r>
+        <w:t>nu hodnotu.</w:t>
+      </w:r>
+    </w:p>
+    <w:p>
+      <w:r>
+        <w:rPr>
+          <w14:ligatures w14:val="none"/>
+        </w:rPr>
+        <w:drawing>
+          <wp:anchor distT="0" distB="0" distL="114300" distR="114300" simplePos="0" relativeHeight="251667456" behindDoc="1" locked="0" layoutInCell="1" allowOverlap="1" wp14:anchorId="3CA13917" wp14:editId="2B0C690F">
+            <wp:simplePos x="0" y="0"/>
+            <wp:positionH relativeFrom="column">
+              <wp:posOffset>-63500</wp:posOffset>
+            </wp:positionH>
+            <wp:positionV relativeFrom="paragraph">
+              <wp:posOffset>-1905</wp:posOffset>
+            </wp:positionV>
+            <wp:extent cx="4254500" cy="3627120"/>
+            <wp:effectExtent l="0" t="0" r="0" b="5080"/>
+            <wp:wrapTight wrapText="bothSides">
+              <wp:wrapPolygon edited="0">
+                <wp:start x="0" y="0"/>
+                <wp:lineTo x="0" y="21555"/>
+                <wp:lineTo x="21536" y="21555"/>
+                <wp:lineTo x="21536" y="0"/>
+                <wp:lineTo x="0" y="0"/>
+              </wp:wrapPolygon>
+            </wp:wrapTight>
+            <wp:docPr id="10" name="Picture 10" descr="Text&#10;&#10;Description automatically generated"/>
+            <wp:cNvGraphicFramePr>
+              <a:graphicFrameLocks xmlns:a="http://schemas.openxmlformats.org/drawingml/2006/main" noChangeAspect="1"/>
+            </wp:cNvGraphicFramePr>
+            <a:graphic xmlns:a="http://schemas.openxmlformats.org/drawingml/2006/main">
+              <a:graphicData uri="http://schemas.openxmlformats.org/drawingml/2006/picture">
+                <pic:pic xmlns:pic="http://schemas.openxmlformats.org/drawingml/2006/picture">
+                  <pic:nvPicPr>
+                    <pic:cNvPr id="10" name="Picture 10" descr="Text&#10;&#10;Description automatically generated"/>
+                    <pic:cNvPicPr/>
+                  </pic:nvPicPr>
+                  <pic:blipFill>
+                    <a:blip r:embed="rId17" cstate="print">
+                      <a:extLst>
+                        <a:ext uri="{28A0092B-C50C-407E-A947-70E740481C1C}">
+                          <a14:useLocalDpi xmlns:a14="http://schemas.microsoft.com/office/drawing/2010/main" val="0"/>
+                        </a:ext>
+                      </a:extLst>
+                    </a:blip>
+                    <a:stretch>
+                      <a:fillRect/>
+                    </a:stretch>
+                  </pic:blipFill>
+                  <pic:spPr>
+                    <a:xfrm>
+                      <a:off x="0" y="0"/>
+                      <a:ext cx="4254500" cy="3627120"/>
+                    </a:xfrm>
+                    <a:prstGeom prst="rect">
+                      <a:avLst/>
+                    </a:prstGeom>
+                  </pic:spPr>
+                </pic:pic>
+              </a:graphicData>
+            </a:graphic>
+            <wp14:sizeRelH relativeFrom="page">
+              <wp14:pctWidth>0</wp14:pctWidth>
+            </wp14:sizeRelH>
+            <wp14:sizeRelV relativeFrom="page">
+              <wp14:pctHeight>0</wp14:pctHeight>
+            </wp14:sizeRelV>
+          </wp:anchor>
+        </w:drawing>
+      </w:r>
+      <w:r>
+        <w:rPr>
+          <w14:ligatures w14:val="none"/>
+        </w:rPr>
+        <w:t>Po vymazaní</w:t>
+      </w:r>
+      <w:r>
+        <w:t xml:space="preserve"> sa samozrejme opäť zavolajú funckie </w:t>
+      </w:r>
+      <w:r>
+        <w:rPr>
+          <w:b/>
+          <w:bCs/>
+          <w:color w:val="00B0F0"/>
+        </w:rPr>
+        <w:t>updateHeight(</w:t>
+      </w:r>
+      <w:r>
+        <w:rPr>
+          <w:b/>
+          <w:bCs/>
+          <w:color w:val="00B0F0"/>
+          <w:lang w:val="en-US"/>
+        </w:rPr>
+        <w:t>*node</w:t>
+      </w:r>
+      <w:r>
+        <w:rPr>
+          <w:b/>
+          <w:bCs/>
+          <w:color w:val="00B0F0"/>
+        </w:rPr>
+        <w:t>)</w:t>
+      </w:r>
+      <w:r>
+        <w:rPr>
+          <w:color w:val="00B0F0"/>
+        </w:rPr>
+        <w:t xml:space="preserve"> </w:t>
+      </w:r>
+      <w:r>
+        <w:t>a </w:t>
+      </w:r>
+      <w:r>
+        <w:rPr>
+          <w:b/>
+          <w:bCs/>
+          <w:color w:val="00B0F0"/>
+        </w:rPr>
+        <w:t>balanceNode(*node),</w:t>
+      </w:r>
+      <w:r>
+        <w:rPr>
+          <w:color w:val="00B0F0"/>
+        </w:rPr>
+        <w:t xml:space="preserve"> </w:t>
+      </w:r>
+      <w:r>
+        <w:t>aby sa zaistilo, že strom je aj naďalej vyvážený.</w:t>
+      </w:r>
+    </w:p>
+    <w:p/>
+    <w:p/>
+    <w:p/>
+    <w:p/>
+    <w:p/>
+    <w:p/>
+    <w:p/>
+    <w:p/>
+    <w:p>
+      <w:pPr>
+        <w:pStyle w:val="Heading3"/>
+      </w:pPr>
+      <w:bookmarkStart w:id="5" w:name="_Toc130039435"/>
+      <w:r>
+        <w:lastRenderedPageBreak/>
+        <w:t>Výpis a main funkcia</w:t>
+      </w:r>
+      <w:bookmarkEnd w:id="5"/>
+    </w:p>
+    <w:p>
+      <w:r>
+        <w:tab/>
+        <w:t xml:space="preserve">Poslednou metódou v triede AVLTree je </w:t>
+      </w:r>
+      <w:r>
+        <w:rPr>
+          <w:b/>
+          <w:bCs/>
+          <w:color w:val="00B0F0"/>
+        </w:rPr>
+        <w:t>printTree(</w:t>
+      </w:r>
+      <w:r>
+        <w:rPr>
+          <w:b/>
+          <w:bCs/>
+          <w:color w:val="00B0F0"/>
+          <w:lang w:val="en-US"/>
+        </w:rPr>
+        <w:t>*node, depth</w:t>
+      </w:r>
+      <w:r>
+        <w:rPr>
+          <w:b/>
+          <w:bCs/>
+          <w:color w:val="00B0F0"/>
+        </w:rPr>
+        <w:t>),</w:t>
+      </w:r>
+      <w:r>
+        <w:rPr>
+          <w:color w:val="00B0F0"/>
+        </w:rPr>
+        <w:t xml:space="preserve"> </w:t>
+      </w:r>
+      <w:r>
+        <w:t>ktorá jednoducho rekurzívne vypíše uzly stromu od koreňa do terminálu v smere zprava doľava. Ak je strom prázdny, funkcia neurobí nič.</w:t>
+      </w:r>
+    </w:p>
+    <w:p>
+      <w:r>
+        <w:rPr>
+          <w14:ligatures w14:val="none"/>
+        </w:rPr>
+        <w:drawing>
+          <wp:anchor distT="0" distB="0" distL="114300" distR="114300" simplePos="0" relativeHeight="251668480" behindDoc="1" locked="0" layoutInCell="1" allowOverlap="1" wp14:anchorId="0E770759" wp14:editId="34A7C4FD">
+            <wp:simplePos x="0" y="0"/>
+            <wp:positionH relativeFrom="column">
+              <wp:posOffset>0</wp:posOffset>
+            </wp:positionH>
+            <wp:positionV relativeFrom="paragraph">
+              <wp:posOffset>50800</wp:posOffset>
+            </wp:positionV>
+            <wp:extent cx="5058410" cy="2311400"/>
+            <wp:effectExtent l="0" t="0" r="0" b="0"/>
+            <wp:wrapTight wrapText="bothSides">
+              <wp:wrapPolygon edited="0">
+                <wp:start x="0" y="0"/>
+                <wp:lineTo x="0" y="21481"/>
+                <wp:lineTo x="21530" y="21481"/>
+                <wp:lineTo x="21530" y="0"/>
+                <wp:lineTo x="0" y="0"/>
+              </wp:wrapPolygon>
+            </wp:wrapTight>
+            <wp:docPr id="11" name="Picture 11"/>
+            <wp:cNvGraphicFramePr>
+              <a:graphicFrameLocks xmlns:a="http://schemas.openxmlformats.org/drawingml/2006/main" noChangeAspect="1"/>
+            </wp:cNvGraphicFramePr>
+            <a:graphic xmlns:a="http://schemas.openxmlformats.org/drawingml/2006/main">
+              <a:graphicData uri="http://schemas.openxmlformats.org/drawingml/2006/picture">
+                <pic:pic xmlns:pic="http://schemas.openxmlformats.org/drawingml/2006/picture">
+                  <pic:nvPicPr>
+                    <pic:cNvPr id="11" name="Picture 11"/>
+                    <pic:cNvPicPr/>
+                  </pic:nvPicPr>
+                  <pic:blipFill>
+                    <a:blip r:embed="rId18">
+                      <a:extLst>
+                        <a:ext uri="{28A0092B-C50C-407E-A947-70E740481C1C}">
+                          <a14:useLocalDpi xmlns:a14="http://schemas.microsoft.com/office/drawing/2010/main" val="0"/>
+                        </a:ext>
+                      </a:extLst>
+                    </a:blip>
+                    <a:stretch>
+                      <a:fillRect/>
+                    </a:stretch>
+                  </pic:blipFill>
+                  <pic:spPr>
+                    <a:xfrm>
+                      <a:off x="0" y="0"/>
+                      <a:ext cx="5058410" cy="2311400"/>
+                    </a:xfrm>
+                    <a:prstGeom prst="rect">
+                      <a:avLst/>
+                    </a:prstGeom>
+                  </pic:spPr>
+                </pic:pic>
+              </a:graphicData>
+            </a:graphic>
+            <wp14:sizeRelH relativeFrom="page">
+              <wp14:pctWidth>0</wp14:pctWidth>
+            </wp14:sizeRelH>
+            <wp14:sizeRelV relativeFrom="page">
+              <wp14:pctHeight>0</wp14:pctHeight>
+            </wp14:sizeRelV>
+          </wp:anchor>
+        </w:drawing>
+      </w:r>
+    </w:p>
+    <w:p/>
+    <w:p/>
+    <w:p/>
+    <w:p/>
+    <w:p/>
+    <w:p/>
+    <w:p/>
+    <w:p/>
+    <w:p>
+      <w:pPr>
+        <w:ind w:firstLine="720"/>
+      </w:pPr>
+      <w:r>
+        <w:t>Na začiatku mainu mám deklarovaných zopár premenných, pomocou ktorých sa</w:t>
+      </w:r>
+      <w:r>
+        <w:t xml:space="preserve"> vykonávajú zmeny v</w:t>
+      </w:r>
+      <w:r>
+        <w:t> </w:t>
+      </w:r>
+      <w:r>
+        <w:t>strome</w:t>
+      </w:r>
+      <w:r>
+        <w:t>, ukazovateľ na objekt triedy AVLTree</w:t>
+      </w:r>
+      <w:r>
+        <w:t xml:space="preserve"> a </w:t>
+      </w:r>
+      <w:r>
+        <w:t xml:space="preserve"> ukazovatele na súbory </w:t>
+      </w:r>
+      <w:r>
+        <w:t xml:space="preserve">rôznych veľkostí </w:t>
+      </w:r>
+      <w:r>
+        <w:t>s</w:t>
+      </w:r>
+      <w:r>
+        <w:t> náhodne vygenerovanými číslami a reťazcami pre účely testovania.</w:t>
+      </w:r>
+    </w:p>
+    <w:p>
+      <w:pPr>
+        <w:ind w:firstLine="720"/>
+      </w:pPr>
+      <w:r>
+        <w:rPr>
+          <w14:ligatures w14:val="none"/>
+        </w:rPr>
+        <w:drawing>
+          <wp:anchor distT="0" distB="0" distL="114300" distR="114300" simplePos="0" relativeHeight="251670528" behindDoc="1" locked="0" layoutInCell="1" allowOverlap="1" wp14:anchorId="38D971A9" wp14:editId="69375F02">
+            <wp:simplePos x="0" y="0"/>
+            <wp:positionH relativeFrom="column">
+              <wp:posOffset>317500</wp:posOffset>
+            </wp:positionH>
+            <wp:positionV relativeFrom="paragraph">
+              <wp:posOffset>37465</wp:posOffset>
+            </wp:positionV>
+            <wp:extent cx="3962400" cy="4010604"/>
+            <wp:effectExtent l="0" t="0" r="0" b="3175"/>
+            <wp:wrapTight wrapText="bothSides">
+              <wp:wrapPolygon edited="0">
+                <wp:start x="0" y="0"/>
+                <wp:lineTo x="0" y="21549"/>
+                <wp:lineTo x="21531" y="21549"/>
+                <wp:lineTo x="21531" y="0"/>
+                <wp:lineTo x="0" y="0"/>
+              </wp:wrapPolygon>
+            </wp:wrapTight>
+            <wp:docPr id="14" name="Picture 14" descr="A screenshot of a computer&#10;&#10;Description automatically generated with medium confidence"/>
+            <wp:cNvGraphicFramePr>
+              <a:graphicFrameLocks xmlns:a="http://schemas.openxmlformats.org/drawingml/2006/main" noChangeAspect="1"/>
+            </wp:cNvGraphicFramePr>
+            <a:graphic xmlns:a="http://schemas.openxmlformats.org/drawingml/2006/main">
+              <a:graphicData uri="http://schemas.openxmlformats.org/drawingml/2006/picture">
+                <pic:pic xmlns:pic="http://schemas.openxmlformats.org/drawingml/2006/picture">
+                  <pic:nvPicPr>
+                    <pic:cNvPr id="14" name="Picture 14" descr="A screenshot of a computer&#10;&#10;Description automatically generated with medium confidence"/>
+                    <pic:cNvPicPr/>
+                  </pic:nvPicPr>
+                  <pic:blipFill>
+                    <a:blip r:embed="rId19">
+                      <a:extLst>
+                        <a:ext uri="{28A0092B-C50C-407E-A947-70E740481C1C}">
+                          <a14:useLocalDpi xmlns:a14="http://schemas.microsoft.com/office/drawing/2010/main" val="0"/>
+                        </a:ext>
+                      </a:extLst>
+                    </a:blip>
+                    <a:stretch>
+                      <a:fillRect/>
+                    </a:stretch>
+                  </pic:blipFill>
+                  <pic:spPr>
+                    <a:xfrm>
+                      <a:off x="0" y="0"/>
+                      <a:ext cx="3962400" cy="4010604"/>
+                    </a:xfrm>
+                    <a:prstGeom prst="rect">
+                      <a:avLst/>
+                    </a:prstGeom>
+                  </pic:spPr>
+                </pic:pic>
+              </a:graphicData>
+            </a:graphic>
+            <wp14:sizeRelH relativeFrom="page">
+              <wp14:pctWidth>0</wp14:pctWidth>
+            </wp14:sizeRelH>
+            <wp14:sizeRelV relativeFrom="page">
+              <wp14:pctHeight>0</wp14:pctHeight>
+            </wp14:sizeRelV>
+          </wp:anchor>
+        </w:drawing>
+      </w:r>
+    </w:p>
+    <w:p>
+      <w:pPr>
+        <w:ind w:firstLine="720"/>
+      </w:pPr>
+    </w:p>
+    <w:p>
+      <w:pPr>
+        <w:ind w:firstLine="720"/>
+      </w:pPr>
+    </w:p>
+    <w:p>
+      <w:pPr>
+        <w:ind w:firstLine="720"/>
+      </w:pPr>
+    </w:p>
+    <w:p>
+      <w:pPr>
+        <w:ind w:firstLine="720"/>
+      </w:pPr>
+    </w:p>
+    <w:p>
+      <w:pPr>
+        <w:ind w:firstLine="720"/>
+      </w:pPr>
+    </w:p>
+    <w:p>
+      <w:pPr>
+        <w:ind w:firstLine="720"/>
+      </w:pPr>
+    </w:p>
+    <w:p>
+      <w:pPr>
+        <w:ind w:firstLine="720"/>
+      </w:pPr>
+    </w:p>
+    <w:p>
+      <w:pPr>
+        <w:ind w:firstLine="720"/>
+      </w:pPr>
+    </w:p>
+    <w:p>
+      <w:pPr>
+        <w:ind w:firstLine="720"/>
+      </w:pPr>
+    </w:p>
+    <w:p>
+      <w:pPr>
+        <w:ind w:firstLine="720"/>
+      </w:pPr>
+    </w:p>
+    <w:p>
+      <w:pPr>
+        <w:ind w:firstLine="720"/>
+      </w:pPr>
+    </w:p>
+    <w:p>
+      <w:pPr>
+        <w:ind w:firstLine="720"/>
+      </w:pPr>
+    </w:p>
+    <w:p>
+      <w:pPr>
+        <w:ind w:firstLine="720"/>
+      </w:pPr>
+    </w:p>
+    <w:p>
+      <w:pPr>
+        <w:ind w:firstLine="720"/>
+      </w:pPr>
+    </w:p>
+    <w:p>
+      <w:pPr>
+        <w:ind w:firstLine="720"/>
+      </w:pPr>
+    </w:p>
+    <w:p>
+      <w:pPr>
+        <w:ind w:firstLine="720"/>
+      </w:pPr>
+    </w:p>
+    <w:p>
+      <w:pPr>
+        <w:ind w:firstLine="720"/>
+      </w:pPr>
+      <w:r>
+        <w:lastRenderedPageBreak/>
+        <w:t>Ďalej mám v maine už len veľký switch(), ktorý na základe užívateľom zadaného vstupu rozhoduje o tom, či sa bude so stromom pracovať manuálne alebo prebehne automatický test.</w:t>
+      </w:r>
+    </w:p>
+    <w:p>
+      <w:pPr>
+        <w:ind w:firstLine="720"/>
+      </w:pPr>
+      <w:r>
+        <w:rPr>
+          <w14:ligatures w14:val="none"/>
+        </w:rPr>
+        <w:drawing>
+          <wp:anchor distT="0" distB="0" distL="114300" distR="114300" simplePos="0" relativeHeight="251669504" behindDoc="1" locked="0" layoutInCell="1" allowOverlap="1" wp14:anchorId="0E11D7C4" wp14:editId="555CE343">
+            <wp:simplePos x="0" y="0"/>
+            <wp:positionH relativeFrom="column">
+              <wp:posOffset>-215900</wp:posOffset>
+            </wp:positionH>
+            <wp:positionV relativeFrom="paragraph">
+              <wp:posOffset>88900</wp:posOffset>
+            </wp:positionV>
+            <wp:extent cx="4635500" cy="3542665"/>
+            <wp:effectExtent l="0" t="0" r="0" b="635"/>
+            <wp:wrapTight wrapText="bothSides">
+              <wp:wrapPolygon edited="0">
+                <wp:start x="0" y="0"/>
+                <wp:lineTo x="0" y="21526"/>
+                <wp:lineTo x="21541" y="21526"/>
+                <wp:lineTo x="21541" y="0"/>
+                <wp:lineTo x="0" y="0"/>
+              </wp:wrapPolygon>
+            </wp:wrapTight>
+            <wp:docPr id="13" name="Picture 13" descr="Text&#10;&#10;Description automatically generated"/>
+            <wp:cNvGraphicFramePr>
+              <a:graphicFrameLocks xmlns:a="http://schemas.openxmlformats.org/drawingml/2006/main" noChangeAspect="1"/>
+            </wp:cNvGraphicFramePr>
+            <a:graphic xmlns:a="http://schemas.openxmlformats.org/drawingml/2006/main">
+              <a:graphicData uri="http://schemas.openxmlformats.org/drawingml/2006/picture">
+                <pic:pic xmlns:pic="http://schemas.openxmlformats.org/drawingml/2006/picture">
+                  <pic:nvPicPr>
+                    <pic:cNvPr id="13" name="Picture 13" descr="Text&#10;&#10;Description automatically generated"/>
+                    <pic:cNvPicPr/>
+                  </pic:nvPicPr>
+                  <pic:blipFill>
+                    <a:blip r:embed="rId20">
+                      <a:extLst>
+                        <a:ext uri="{28A0092B-C50C-407E-A947-70E740481C1C}">
+                          <a14:useLocalDpi xmlns:a14="http://schemas.microsoft.com/office/drawing/2010/main" val="0"/>
+                        </a:ext>
+                      </a:extLst>
+                    </a:blip>
+                    <a:stretch>
+                      <a:fillRect/>
+                    </a:stretch>
+                  </pic:blipFill>
+                  <pic:spPr>
+                    <a:xfrm>
+                      <a:off x="0" y="0"/>
+                      <a:ext cx="4635500" cy="3542665"/>
+                    </a:xfrm>
+                    <a:prstGeom prst="rect">
+                      <a:avLst/>
+                    </a:prstGeom>
+                  </pic:spPr>
+                </pic:pic>
+              </a:graphicData>
+            </a:graphic>
+            <wp14:sizeRelH relativeFrom="page">
+              <wp14:pctWidth>0</wp14:pctWidth>
+            </wp14:sizeRelH>
+            <wp14:sizeRelV relativeFrom="page">
+              <wp14:pctHeight>0</wp14:pctHeight>
+            </wp14:sizeRelV>
+          </wp:anchor>
+        </w:drawing>
+      </w:r>
+    </w:p>
+    <w:p>
+      <w:pPr>
+        <w:ind w:firstLine="720"/>
+        <w:rPr>
+          <w:lang w:val="en-US"/>
+        </w:rPr>
+      </w:pPr>
+      <w:r>
+        <w:t xml:space="preserve">Samozrejme, že užívateľ má možnosť program aj vypnúť, ak stlačí </w:t>
+      </w:r>
+      <w:r>
+        <w:rPr>
+          <w:lang w:val="en-US"/>
+        </w:rPr>
+        <w:t>‘q’.</w:t>
+      </w:r>
+    </w:p>
+    <w:p>
+      <w:pPr>
+        <w:ind w:firstLine="720"/>
+      </w:pPr>
+      <w:r>
+        <w:rPr>
+          <w:lang w:val="en-US"/>
+        </w:rPr>
+        <w:t>V prípade že stlačí čokoľvek iné ako zadané hodnoty, program len vypíše správu s inštrukciami na používanie.</w:t>
+      </w:r>
+    </w:p>
+    <w:p>
+      <w:pPr>
+        <w:ind w:firstLine="720"/>
+        <w:rPr>
+          <w:lang w:val="en-US"/>
+        </w:rPr>
+      </w:pPr>
+    </w:p>
+    <w:p>
+      <w:pPr>
+        <w:ind w:firstLine="720"/>
+        <w:rPr>
+          <w:lang w:val="en-US"/>
+        </w:rPr>
+      </w:pPr>
+    </w:p>
+    <w:p>
+      <w:pPr>
+        <w:ind w:firstLine="720"/>
+        <w:rPr>
+          <w:lang w:val="en-US"/>
+        </w:rPr>
+      </w:pPr>
+    </w:p>
+    <w:p>
+      <w:pPr>
+        <w:ind w:firstLine="720"/>
+        <w:rPr>
+          <w:lang w:val="en-US"/>
+        </w:rPr>
+      </w:pPr>
+    </w:p>
+    <w:p>
+      <w:pPr>
+        <w:ind w:firstLine="720"/>
+        <w:rPr>
+          <w:lang w:val="en-US"/>
+        </w:rPr>
+      </w:pPr>
+    </w:p>
+    <w:p>
+      <w:pPr>
+        <w:ind w:firstLine="720"/>
+        <w:rPr>
+          <w:lang w:val="en-US"/>
+        </w:rPr>
+      </w:pPr>
+    </w:p>
+    <w:p>
+      <w:pPr>
+        <w:ind w:firstLine="720"/>
+      </w:pPr>
+      <w:r>
+        <w:rPr>
+          <w:lang w:val="en-US"/>
+        </w:rPr>
+        <w:t xml:space="preserve">Ak užívateľ stlačí </w:t>
+      </w:r>
+      <w:r>
+        <w:rPr>
+          <w:lang w:val="en-US"/>
+        </w:rPr>
+        <w:t>‘</w:t>
+      </w:r>
+      <w:r>
+        <w:rPr>
+          <w:lang w:val="en-US"/>
+        </w:rPr>
+        <w:t>m</w:t>
+      </w:r>
+      <w:r>
+        <w:rPr>
+          <w:lang w:val="en-US"/>
+        </w:rPr>
+        <w:t>’</w:t>
+      </w:r>
+      <w:r>
+        <w:rPr>
+          <w:lang w:val="en-US"/>
+        </w:rPr>
+        <w:t>, spustí sa ďalší switch(), v pomocou ktorého môže používateľ po jednom buď pridávať uzly do stromu, vyhľadávať ich, mazať ich</w:t>
+      </w:r>
+      <w:r>
+        <w:rPr>
+          <w:lang w:val="en-US"/>
+        </w:rPr>
+        <w:t xml:space="preserve"> alebo strom vypísať do terminálu.</w:t>
+      </w:r>
+      <w:r>
+        <w:rPr>
+          <w:lang w:val="en-US"/>
+        </w:rPr>
+        <w:t xml:space="preserve"> Samozrejme, </w:t>
+      </w:r>
+      <w:r>
+        <w:t>že aj z tohto miesta má užívateľ možnosť sa vrátiť naspäť na výber medzi manuálnym používaním a automatickým testom. Na začiatku, ako aj po zadaní hociakého neakceptovaného vstupu program vypíše správu s inštrukciami.</w:t>
+      </w:r>
+    </w:p>
+    <w:p>
+      <w:pPr>
+        <w:ind w:firstLine="720"/>
+      </w:pPr>
+      <w:r>
+        <w:t>Ak užívateľ stlačí</w:t>
+      </w:r>
+      <w:r>
+        <w:rPr>
+          <w:lang w:val="en-US"/>
+        </w:rPr>
+        <w:t xml:space="preserve"> </w:t>
+      </w:r>
+      <w:r>
+        <w:rPr>
+          <w:lang w:val="en-US"/>
+        </w:rPr>
+        <w:t>‘</w:t>
+      </w:r>
+      <w:r>
+        <w:t>a‘</w:t>
+      </w:r>
+      <w:r>
+        <w:t>, spustí sa switch(), v ktorom si môže užívateľ vybrať, na akej veľkej sade uzlov sa strom automaticky otestuje. Test prebehne tak, že sa najprv zadaný počet uzlov vloží do stromu, potom sa po</w:t>
+      </w:r>
+      <w:r>
+        <w:t xml:space="preserve"> </w:t>
+      </w:r>
+      <w:r>
+        <w:t>jednom vyhľadajú a nakoniec sa po jednom vymažú. Program následne vypíše správu o čase trvania jednotlivých operácii ako aj celkovom čase, za ktorý to celé prebehlo.</w:t>
+      </w:r>
+      <w:r>
+        <w:t xml:space="preserve"> Výpis správy s inštrukciami ako aj možnosť vrátenia sa tu fungujú rovnako ako pri manuálnom testovaní.</w:t>
+      </w:r>
+    </w:p>
+    <w:p>
+      <w:pPr>
+        <w:ind w:firstLine="720"/>
+      </w:pPr>
+      <w:r>
+        <w:t xml:space="preserve">Tieto switche sú na príliš veľa riadkov na to, aby som ich </w:t>
+      </w:r>
+      <w:r>
+        <w:t xml:space="preserve">mohol nejako rozumne </w:t>
+      </w:r>
+      <w:r>
+        <w:t xml:space="preserve">celé </w:t>
+      </w:r>
+      <w:r>
+        <w:t>ukázať tu, no vždy vypíšu užívateľovi na začiatku možnosti ovládania a sú pomerne jednoduché na používanie. Pre celistvosť tejto dokumentácie je ešte nižšie uvedená prvá možnosť z automatického testovania, ktorá je vzorom pre všetky ostatné.</w:t>
+      </w:r>
+    </w:p>
+    <w:p>
+      <w:pPr>
+        <w:ind w:firstLine="720"/>
+      </w:pPr>
+    </w:p>
+    <w:p>
+      <w:pPr>
+        <w:ind w:firstLine="720"/>
+        <w:rPr>
+          <w:lang w:val="en-US"/>
+        </w:rPr>
+      </w:pPr>
+    </w:p>
+    <w:p>
+      <w:pPr>
+        <w:ind w:firstLine="720"/>
+        <w:rPr>
+          <w:lang w:val="en-US"/>
+        </w:rPr>
+      </w:pPr>
+    </w:p>
+    <w:p>
+      <w:pPr>
+        <w:ind w:firstLine="720"/>
+        <w:rPr>
+          <w:lang w:val="en-US"/>
+        </w:rPr>
+      </w:pPr>
+    </w:p>
+    <w:p>
+      <w:pPr>
+        <w:ind w:firstLine="720"/>
+        <w:rPr>
+          <w:lang w:val="en-US"/>
+        </w:rPr>
+      </w:pPr>
+    </w:p>
+    <w:p>
+      <w:pPr>
+        <w:ind w:firstLine="720"/>
+      </w:pPr>
+      <w:r>
+        <w:rPr>
+          <w14:ligatures w14:val="none"/>
+        </w:rPr>
+        <w:lastRenderedPageBreak/>
+        <w:drawing>
+          <wp:anchor distT="0" distB="0" distL="114300" distR="114300" simplePos="0" relativeHeight="251671552" behindDoc="1" locked="0" layoutInCell="1" allowOverlap="1" wp14:anchorId="6A00A234" wp14:editId="4C5B0E98">
+            <wp:simplePos x="0" y="0"/>
+            <wp:positionH relativeFrom="column">
+              <wp:posOffset>457200</wp:posOffset>
+            </wp:positionH>
+            <wp:positionV relativeFrom="paragraph">
+              <wp:posOffset>0</wp:posOffset>
+            </wp:positionV>
+            <wp:extent cx="5116069" cy="4724400"/>
+            <wp:effectExtent l="0" t="0" r="2540" b="0"/>
+            <wp:wrapTight wrapText="bothSides">
+              <wp:wrapPolygon edited="0">
+                <wp:start x="0" y="0"/>
+                <wp:lineTo x="0" y="21542"/>
+                <wp:lineTo x="21557" y="21542"/>
+                <wp:lineTo x="21557" y="0"/>
+                <wp:lineTo x="0" y="0"/>
+              </wp:wrapPolygon>
+            </wp:wrapTight>
+            <wp:docPr id="15" name="Picture 15" descr="Text&#10;&#10;Description automatically generated"/>
+            <wp:cNvGraphicFramePr>
+              <a:graphicFrameLocks xmlns:a="http://schemas.openxmlformats.org/drawingml/2006/main" noChangeAspect="1"/>
+            </wp:cNvGraphicFramePr>
+            <a:graphic xmlns:a="http://schemas.openxmlformats.org/drawingml/2006/main">
+              <a:graphicData uri="http://schemas.openxmlformats.org/drawingml/2006/picture">
+                <pic:pic xmlns:pic="http://schemas.openxmlformats.org/drawingml/2006/picture">
+                  <pic:nvPicPr>
+                    <pic:cNvPr id="15" name="Picture 15" descr="Text&#10;&#10;Description automatically generated"/>
+                    <pic:cNvPicPr/>
+                  </pic:nvPicPr>
+                  <pic:blipFill>
+                    <a:blip r:embed="rId21" cstate="print">
+                      <a:extLst>
+                        <a:ext uri="{28A0092B-C50C-407E-A947-70E740481C1C}">
+                          <a14:useLocalDpi xmlns:a14="http://schemas.microsoft.com/office/drawing/2010/main" val="0"/>
+                        </a:ext>
+                      </a:extLst>
+                    </a:blip>
+                    <a:stretch>
+                      <a:fillRect/>
+                    </a:stretch>
+                  </pic:blipFill>
+                  <pic:spPr>
+                    <a:xfrm>
+                      <a:off x="0" y="0"/>
+                      <a:ext cx="5116069" cy="4724400"/>
+                    </a:xfrm>
+                    <a:prstGeom prst="rect">
+                      <a:avLst/>
+                    </a:prstGeom>
+                  </pic:spPr>
+                </pic:pic>
+              </a:graphicData>
+            </a:graphic>
+            <wp14:sizeRelH relativeFrom="page">
+              <wp14:pctWidth>0</wp14:pctWidth>
+            </wp14:sizeRelH>
+            <wp14:sizeRelV relativeFrom="page">
+              <wp14:pctHeight>0</wp14:pctHeight>
+            </wp14:sizeRelV>
+          </wp:anchor>
+        </w:drawing>
+      </w:r>
+    </w:p>
+    <w:p>
+      <w:pPr>
+        <w:ind w:firstLine="720"/>
+      </w:pPr>
+      <w:r>
+        <w:t>Záverečné poznámky:</w:t>
+      </w:r>
+    </w:p>
+    <w:p>
+      <w:pPr>
+        <w:pStyle w:val="ListParagraph"/>
+        <w:numPr>
+          <w:ilvl w:val="0"/>
+          <w:numId w:val="8"/>
+        </w:numPr>
+      </w:pPr>
+      <w:r>
+        <w:t>Č</w:t>
+      </w:r>
+      <w:r>
+        <w:t xml:space="preserve">asy meraní sú uvedené v mikrosekundách, pri </w:t>
+      </w:r>
+      <w:r>
+        <w:t>sadách 1M a 10M sú však uvedené v milisekundách, nakoľko desatinné miesta sú pri týchto možnostiach zanedbateľné.</w:t>
+      </w:r>
+    </w:p>
+    <w:p>
+      <w:pPr>
+        <w:pStyle w:val="ListParagraph"/>
+        <w:numPr>
+          <w:ilvl w:val="0"/>
+          <w:numId w:val="8"/>
+        </w:numPr>
+      </w:pPr>
+      <w:r>
+        <w:t xml:space="preserve">Podľa nastavenia compileru môže po spustení programu užívateľa privítať </w:t>
+      </w:r>
+      <w:r>
+        <w:t xml:space="preserve">až </w:t>
+      </w:r>
+      <w:r>
+        <w:t xml:space="preserve">krásnych 56 warningov, všetky sa však sťahujú na zmienený </w:t>
+      </w:r>
+      <w:r>
+        <w:rPr>
+          <w:lang w:val="en-US"/>
+        </w:rPr>
+        <w:t xml:space="preserve">typ </w:t>
+      </w:r>
+      <w:r>
+        <w:rPr>
+          <w:lang w:val="en-US"/>
+        </w:rPr>
+        <w:t>‘</w:t>
+      </w:r>
+      <w:r>
+        <w:rPr>
+          <w:lang w:val="en-US"/>
+        </w:rPr>
+        <w:t>auto</w:t>
+      </w:r>
+      <w:r>
+        <w:rPr>
+          <w:lang w:val="en-US"/>
+        </w:rPr>
+        <w:t>’</w:t>
+      </w:r>
+      <w:r>
+        <w:rPr>
+          <w:lang w:val="en-US"/>
+        </w:rPr>
+        <w:t>,</w:t>
+      </w:r>
+      <w:r>
+        <w:t xml:space="preserve"> ktorý je použitý pri deklaráciach časových premenných pri automatickom testovaní. </w:t>
+      </w:r>
+      <w:r>
+        <w:t xml:space="preserve">Tento typ </w:t>
+      </w:r>
+      <w:r>
+        <w:t xml:space="preserve">je totiž súčasťou jazyka </w:t>
+      </w:r>
+      <w:r>
+        <w:t>C</w:t>
+      </w:r>
+      <w:r>
+        <w:t xml:space="preserve">++ až od verzie 11 a vyššie, dnes </w:t>
+      </w:r>
+      <w:r>
+        <w:t xml:space="preserve">sa </w:t>
+      </w:r>
+      <w:r>
+        <w:t xml:space="preserve">už </w:t>
+      </w:r>
+      <w:r>
+        <w:t xml:space="preserve">však </w:t>
+      </w:r>
+      <w:r>
+        <w:t>všeobecne používa verzia 17, takže tieto warningy sú viacmenej bezpredmetné</w:t>
+      </w:r>
+      <w:r>
+        <w:t xml:space="preserve"> – hovoria len o tom, že program je nekompatibilný so zastaranou verziou jazyka.</w:t>
+      </w:r>
+    </w:p>
+    <w:p>
+      <w:pPr>
+        <w:ind w:left="1080"/>
+      </w:pPr>
+    </w:p>
+    <w:p>
+      <w:pPr>
+        <w:ind w:left="1080"/>
+      </w:pPr>
+    </w:p>
+    <w:p>
+      <w:pPr>
+        <w:ind w:left="1080"/>
+      </w:pPr>
+    </w:p>
+    <w:p>
+      <w:pPr>
+        <w:ind w:left="1080"/>
+      </w:pPr>
+    </w:p>
+    <w:p>
+      <w:pPr>
+        <w:ind w:left="1080"/>
+      </w:pPr>
+    </w:p>
+    <w:p>
+      <w:pPr>
+        <w:ind w:left="1080"/>
+      </w:pPr>
+    </w:p>
+    <w:p>
+      <w:pPr>
+        <w:ind w:left="1080"/>
+      </w:pPr>
+    </w:p>
+    <w:p>
+      <w:pPr>
+        <w:ind w:left="1080"/>
+      </w:pPr>
+    </w:p>
+    <w:p>
+      <w:pPr>
+        <w:ind w:left="1080"/>
+      </w:pPr>
+    </w:p>
+    <w:p>
+      <w:pPr>
+        <w:pStyle w:val="Heading2"/>
+      </w:pPr>
+      <w:bookmarkStart w:id="6" w:name="_Toc130039436"/>
+      <w:r>
+        <w:t>Splay strom</w:t>
+      </w:r>
+      <w:bookmarkEnd w:id="6"/>
+    </w:p>
+    <w:p>
+      <w:r>
+        <w:tab/>
+      </w:r>
+      <w:r>
+        <w:t xml:space="preserve">Ako druhý algoritmus na balansovanie binárneho vyhľadávacieho stromu som si vybral Splay, kvôli jeho </w:t>
+      </w:r>
+      <w:r>
+        <w:t xml:space="preserve">zaujímavej charaktristike, ktorá ho </w:t>
+      </w:r>
+      <w:r>
+        <w:t xml:space="preserve">v mojich očiach </w:t>
+      </w:r>
+      <w:r>
+        <w:t>robí dobrým kandidátom na použitie v mnohých prípadoch.</w:t>
+      </w:r>
+      <w:r>
+        <w:t xml:space="preserve"> </w:t>
+      </w:r>
+    </w:p>
+    <w:p>
+      <w:r>
+        <w:rPr>
+          <w14:ligatures w14:val="none"/>
+        </w:rPr>
+        <w:drawing>
+          <wp:anchor distT="0" distB="0" distL="114300" distR="114300" simplePos="0" relativeHeight="251672576" behindDoc="1" locked="0" layoutInCell="1" allowOverlap="1" wp14:anchorId="7A263FEC" wp14:editId="14C07778">
+            <wp:simplePos x="0" y="0"/>
+            <wp:positionH relativeFrom="column">
+              <wp:posOffset>-241300</wp:posOffset>
+            </wp:positionH>
+            <wp:positionV relativeFrom="paragraph">
+              <wp:posOffset>68580</wp:posOffset>
+            </wp:positionV>
+            <wp:extent cx="4711700" cy="4508500"/>
+            <wp:effectExtent l="0" t="0" r="0" b="0"/>
+            <wp:wrapTight wrapText="bothSides">
+              <wp:wrapPolygon edited="0">
+                <wp:start x="0" y="0"/>
+                <wp:lineTo x="0" y="21539"/>
+                <wp:lineTo x="21542" y="21539"/>
+                <wp:lineTo x="21542" y="0"/>
+                <wp:lineTo x="0" y="0"/>
+              </wp:wrapPolygon>
+            </wp:wrapTight>
+            <wp:docPr id="16" name="Picture 16" descr="Text&#10;&#10;Description automatically generated"/>
+            <wp:cNvGraphicFramePr>
+              <a:graphicFrameLocks xmlns:a="http://schemas.openxmlformats.org/drawingml/2006/main" noChangeAspect="1"/>
+            </wp:cNvGraphicFramePr>
+            <a:graphic xmlns:a="http://schemas.openxmlformats.org/drawingml/2006/main">
+              <a:graphicData uri="http://schemas.openxmlformats.org/drawingml/2006/picture">
+                <pic:pic xmlns:pic="http://schemas.openxmlformats.org/drawingml/2006/picture">
+                  <pic:nvPicPr>
+                    <pic:cNvPr id="16" name="Picture 16" descr="Text&#10;&#10;Description automatically generated"/>
+                    <pic:cNvPicPr/>
+                  </pic:nvPicPr>
+                  <pic:blipFill>
+                    <a:blip r:embed="rId22">
+                      <a:extLst>
+                        <a:ext uri="{28A0092B-C50C-407E-A947-70E740481C1C}">
+                          <a14:useLocalDpi xmlns:a14="http://schemas.microsoft.com/office/drawing/2010/main" val="0"/>
+                        </a:ext>
+                      </a:extLst>
+                    </a:blip>
+                    <a:stretch>
+                      <a:fillRect/>
+                    </a:stretch>
+                  </pic:blipFill>
+                  <pic:spPr>
+                    <a:xfrm>
+                      <a:off x="0" y="0"/>
+                      <a:ext cx="4711700" cy="4508500"/>
+                    </a:xfrm>
+                    <a:prstGeom prst="rect">
+                      <a:avLst/>
+                    </a:prstGeom>
+                  </pic:spPr>
+                </pic:pic>
+              </a:graphicData>
+            </a:graphic>
+            <wp14:sizeRelH relativeFrom="page">
+              <wp14:pctWidth>0</wp14:pctWidth>
+            </wp14:sizeRelH>
+            <wp14:sizeRelV relativeFrom="page">
+              <wp14:pctHeight>0</wp14:pctHeight>
+            </wp14:sizeRelV>
+          </wp:anchor>
+        </w:drawing>
+      </w:r>
+      <w:r>
+        <w:tab/>
+      </w:r>
+      <w:r>
+        <w:tab/>
+        <w:t>V hlavičke sú zahrnuté rovnaké knižnice ako pri AVL strome, kon</w:t>
+      </w:r>
+      <w:r>
+        <w:t>š</w:t>
+      </w:r>
+      <w:r>
+        <w:t>truktor, deštruktor aj funkcia destructTree()  sú tiež totožné.</w:t>
+      </w:r>
+    </w:p>
+    <w:p>
+      <w:r>
+        <w:tab/>
+      </w:r>
+      <w:r>
+        <w:tab/>
+        <w:t xml:space="preserve">Štruktúra Node je taktiež veľmi podobná, s tým rozdielom, že pri Splay strome som sa rozhodol uchovávať si aj ukazovateľ na rodiča uzla. Týmto </w:t>
+      </w:r>
+      <w:r>
+        <w:t>krokom</w:t>
+      </w:r>
+      <w:r>
+        <w:t xml:space="preserve"> som si zjednodušil implementáciu funkcie </w:t>
+      </w:r>
+      <w:r>
+        <w:t>s</w:t>
+      </w:r>
+      <w:r>
+        <w:t>play</w:t>
+      </w:r>
+      <w:r>
+        <w:t>Node</w:t>
+      </w:r>
+      <w:r>
+        <w:t xml:space="preserve">(). </w:t>
+      </w:r>
+    </w:p>
+    <w:p/>
+    <w:p>
+      <w:pPr>
+        <w:pStyle w:val="Heading3"/>
+      </w:pPr>
+    </w:p>
+    <w:p>
+      <w:pPr>
+        <w:pStyle w:val="Heading3"/>
+      </w:pPr>
+    </w:p>
+    <w:p>
+      <w:pPr>
+        <w:pStyle w:val="Heading3"/>
+      </w:pPr>
+    </w:p>
+    <w:p>
+      <w:pPr>
+        <w:pStyle w:val="Heading3"/>
+      </w:pPr>
+    </w:p>
+    <w:p>
+      <w:pPr>
+        <w:pStyle w:val="Heading3"/>
+      </w:pPr>
+      <w:r>
+        <w:t>Balansovanie</w:t>
+      </w:r>
+    </w:p>
+    <w:p>
+      <w:pPr>
+        <w:ind w:firstLine="720"/>
+      </w:pPr>
+      <w:r>
+        <w:t xml:space="preserve">Na balansovanie Splay stromu </w:t>
+      </w:r>
+      <w:r>
+        <w:t>slúži funkcia splayNode(</w:t>
+      </w:r>
+      <w:r>
+        <w:rPr>
+          <w:lang w:val="en-US"/>
+        </w:rPr>
+        <w:t>*myNode, *rootNode</w:t>
+      </w:r>
+      <w:r>
+        <w:t xml:space="preserve">), ktorá </w:t>
+      </w:r>
+      <w:r>
+        <w:t xml:space="preserve">na vstupe dostáva ukazovateľ na uzol, ktorý má byť „vynesený“ </w:t>
+      </w:r>
+      <w:r>
+        <w:rPr>
+          <w:i/>
+          <w:iCs/>
+        </w:rPr>
+        <w:t>(mynode)</w:t>
+      </w:r>
+      <w:r>
+        <w:t xml:space="preserve"> a ukazovateľ na uzol, ktorého dieťaťom sa má stať </w:t>
+      </w:r>
+      <w:r>
+        <w:rPr>
+          <w:i/>
+          <w:iCs/>
+        </w:rPr>
+        <w:t>(rootNode)</w:t>
+      </w:r>
+      <w:r>
+        <w:rPr>
+          <w:i/>
+          <w:iCs/>
+        </w:rPr>
+        <w:t>,</w:t>
+      </w:r>
+      <w:r>
+        <w:t xml:space="preserve"> tj. pozíciu kam sa má </w:t>
+      </w:r>
+      <w:r>
+        <w:rPr>
+          <w:i/>
+          <w:iCs/>
+        </w:rPr>
+        <w:t>myNode</w:t>
+      </w:r>
+      <w:r>
+        <w:t xml:space="preserve"> „vyniesť“</w:t>
+      </w:r>
+      <w:r>
+        <w:t>. P</w:t>
+      </w:r>
+      <w:r>
+        <w:t xml:space="preserve">omocou rotácii </w:t>
+      </w:r>
+      <w:r>
+        <w:t xml:space="preserve">potom </w:t>
+      </w:r>
+      <w:r>
+        <w:t xml:space="preserve">„vynesie“ </w:t>
+      </w:r>
+      <w:r>
+        <w:t xml:space="preserve">zadaný </w:t>
+      </w:r>
+      <w:r>
+        <w:t xml:space="preserve">uzol na </w:t>
+      </w:r>
+      <w:r>
+        <w:t>zadanú</w:t>
+      </w:r>
+      <w:r>
+        <w:t xml:space="preserve"> pozíciu v </w:t>
+      </w:r>
+      <w:r>
+        <w:t>strom</w:t>
+      </w:r>
+      <w:r>
+        <w:t>e, najčastejšie na koreň</w:t>
+      </w:r>
+      <w:r>
+        <w:t xml:space="preserve"> – ak má byť uzol </w:t>
+      </w:r>
+      <w:r>
+        <w:t>„</w:t>
+      </w:r>
+      <w:r>
+        <w:t>vynesený</w:t>
+      </w:r>
+      <w:r>
+        <w:t>“</w:t>
+      </w:r>
+      <w:r>
+        <w:t xml:space="preserve"> na koreň, destinácia </w:t>
+      </w:r>
+      <w:r>
+        <w:rPr>
+          <w:i/>
+          <w:iCs/>
+        </w:rPr>
+        <w:t>rootNode</w:t>
+      </w:r>
+      <w:r>
+        <w:t xml:space="preserve"> je nastavená na nullptr, keďže koreň ako jediný nemá rodiča</w:t>
+      </w:r>
+      <w:r>
+        <w:t>.</w:t>
+      </w:r>
+    </w:p>
+    <w:p>
+      <w:pPr>
+        <w:ind w:firstLine="720"/>
+      </w:pPr>
+    </w:p>
+    <w:p>
+      <w:pPr>
+        <w:ind w:firstLine="720"/>
+      </w:pPr>
+    </w:p>
+    <w:p>
+      <w:pPr>
+        <w:ind w:firstLine="720"/>
+      </w:pPr>
+    </w:p>
+    <w:p>
+      <w:pPr>
+        <w:ind w:firstLine="720"/>
+      </w:pPr>
+      <w:r>
+        <w:lastRenderedPageBreak/>
+        <w:t xml:space="preserve"> </w:t>
+      </w:r>
+      <w:r>
+        <w:t>Funkcia prebieha, pokým rodič daného uzla nie je ten ktorý bol zadaný</w:t>
+      </w:r>
+      <w:r>
+        <w:t xml:space="preserve">. Najprv sa vždy overí či náhodou </w:t>
+      </w:r>
+      <w:r>
+        <w:t>nie je rodič rodiča uzla jeho finálnou destináciou</w:t>
+      </w:r>
+      <w:r>
+        <w:t>, v tom prípade totiž stačí jediná posledná rotácia</w:t>
+      </w:r>
+      <w:r>
+        <w:t>:</w:t>
+      </w:r>
+    </w:p>
+    <w:p>
+      <w:pPr>
+        <w:pStyle w:val="ListParagraph"/>
+        <w:numPr>
+          <w:ilvl w:val="0"/>
+          <w:numId w:val="10"/>
+        </w:numPr>
+      </w:pPr>
+      <w:r>
+        <w:t>Ak je uzol napravo od svojej destinácie tak sa zrotuje doľava</w:t>
+      </w:r>
+    </w:p>
+    <w:p>
+      <w:pPr>
+        <w:pStyle w:val="ListParagraph"/>
+        <w:numPr>
+          <w:ilvl w:val="0"/>
+          <w:numId w:val="10"/>
+        </w:numPr>
+      </w:pPr>
+      <w:r>
+        <w:t>Ak je uzol na</w:t>
+      </w:r>
+      <w:r>
+        <w:t>ľ</w:t>
+      </w:r>
+      <w:r>
+        <w:t>avo od svojej destinácie tak sa zrotuje do</w:t>
+      </w:r>
+      <w:r>
+        <w:t>pr</w:t>
+      </w:r>
+      <w:r>
+        <w:t>ava</w:t>
+      </w:r>
+    </w:p>
+    <w:p>
+      <w:r>
+        <w:t xml:space="preserve"> Ak nie, môžu nastať štyri situácie:</w:t>
+      </w:r>
+    </w:p>
+    <w:p>
+      <w:pPr>
+        <w:pStyle w:val="ListParagraph"/>
+        <w:numPr>
+          <w:ilvl w:val="0"/>
+          <w:numId w:val="9"/>
+        </w:numPr>
+      </w:pPr>
+      <w:r>
+        <w:t xml:space="preserve">Uzol je </w:t>
+      </w:r>
+      <w:r>
+        <w:t>menší</w:t>
+      </w:r>
+      <w:r>
+        <w:t xml:space="preserve"> od svojho rodiča a jeho rodič je </w:t>
+      </w:r>
+      <w:r>
+        <w:t>menší</w:t>
+      </w:r>
+      <w:r>
+        <w:t xml:space="preserve"> od svojho rodiča, treba vykonať dve pravé rotácie</w:t>
+      </w:r>
+    </w:p>
+    <w:p>
+      <w:pPr>
+        <w:pStyle w:val="ListParagraph"/>
+        <w:numPr>
+          <w:ilvl w:val="0"/>
+          <w:numId w:val="9"/>
+        </w:numPr>
+      </w:pPr>
+      <w:r>
+        <w:t>U</w:t>
+      </w:r>
+      <w:r>
+        <w:t xml:space="preserve">zol je </w:t>
+      </w:r>
+      <w:r>
+        <w:t>väčší</w:t>
+      </w:r>
+      <w:r>
+        <w:t xml:space="preserve"> od svojho rodiča a jeho rodič je </w:t>
+      </w:r>
+      <w:r>
+        <w:t>väčší</w:t>
+      </w:r>
+      <w:r>
+        <w:t xml:space="preserve"> od svojho rodiča, treba vykonať dve </w:t>
+      </w:r>
+      <w:r>
+        <w:t>ľ</w:t>
+      </w:r>
+      <w:r>
+        <w:t>avé rotácie</w:t>
+      </w:r>
+    </w:p>
+    <w:p>
+      <w:pPr>
+        <w:pStyle w:val="ListParagraph"/>
+        <w:numPr>
+          <w:ilvl w:val="0"/>
+          <w:numId w:val="9"/>
+        </w:numPr>
+      </w:pPr>
+      <w:r>
+        <w:t>U</w:t>
+      </w:r>
+      <w:r>
+        <w:t xml:space="preserve">zol je </w:t>
+      </w:r>
+      <w:r>
+        <w:t>menší</w:t>
+      </w:r>
+      <w:r>
+        <w:t xml:space="preserve"> od svojho rodiča a jeho rodič je</w:t>
+      </w:r>
+      <w:r>
+        <w:t xml:space="preserve"> väčší</w:t>
+      </w:r>
+      <w:r>
+        <w:t xml:space="preserve"> od svojho rodiča, treba vykonať </w:t>
+      </w:r>
+      <w:r>
+        <w:t>najprv pravú rotáciu a potom ľavú rotáciu</w:t>
+      </w:r>
+    </w:p>
+    <w:p>
+      <w:pPr>
+        <w:pStyle w:val="ListParagraph"/>
+        <w:numPr>
+          <w:ilvl w:val="0"/>
+          <w:numId w:val="9"/>
+        </w:numPr>
+      </w:pPr>
+      <w:r>
+        <w:t xml:space="preserve">Uzol je </w:t>
+      </w:r>
+      <w:r>
+        <w:t>väčší</w:t>
+      </w:r>
+      <w:r>
+        <w:t xml:space="preserve"> od svojho rodiča a jeho rodič je </w:t>
+      </w:r>
+      <w:r>
+        <w:t>menší</w:t>
+      </w:r>
+      <w:r>
+        <w:t xml:space="preserve"> od svojho rodiča, treba vykonať najprv </w:t>
+      </w:r>
+      <w:r>
+        <w:t>ľ</w:t>
+      </w:r>
+      <w:r>
+        <w:t xml:space="preserve">avú rotáciu a potom </w:t>
+      </w:r>
+      <w:r>
+        <w:t>pr</w:t>
+      </w:r>
+      <w:r>
+        <w:t>avú rotáci</w:t>
+      </w:r>
+      <w:r>
+        <w:t>u</w:t>
+      </w:r>
+    </w:p>
+    <w:p>
+      <w:r>
+        <w:rPr>
+          <w14:ligatures w14:val="none"/>
+        </w:rPr>
+        <w:drawing>
+          <wp:anchor distT="0" distB="0" distL="114300" distR="114300" simplePos="0" relativeHeight="251673600" behindDoc="1" locked="0" layoutInCell="1" allowOverlap="1" wp14:anchorId="55863B62" wp14:editId="2014DA3E">
+            <wp:simplePos x="0" y="0"/>
+            <wp:positionH relativeFrom="column">
+              <wp:posOffset>254000</wp:posOffset>
+            </wp:positionH>
+            <wp:positionV relativeFrom="paragraph">
+              <wp:posOffset>223520</wp:posOffset>
+            </wp:positionV>
+            <wp:extent cx="5257800" cy="5593080"/>
+            <wp:effectExtent l="0" t="0" r="0" b="0"/>
+            <wp:wrapTight wrapText="bothSides">
+              <wp:wrapPolygon edited="0">
+                <wp:start x="0" y="0"/>
+                <wp:lineTo x="0" y="21531"/>
+                <wp:lineTo x="21548" y="21531"/>
+                <wp:lineTo x="21548" y="0"/>
+                <wp:lineTo x="0" y="0"/>
+              </wp:wrapPolygon>
+            </wp:wrapTight>
+            <wp:docPr id="17" name="Picture 17" descr="Text&#10;&#10;Description automatically generated"/>
+            <wp:cNvGraphicFramePr>
+              <a:graphicFrameLocks xmlns:a="http://schemas.openxmlformats.org/drawingml/2006/main" noChangeAspect="1"/>
+            </wp:cNvGraphicFramePr>
+            <a:graphic xmlns:a="http://schemas.openxmlformats.org/drawingml/2006/main">
+              <a:graphicData uri="http://schemas.openxmlformats.org/drawingml/2006/picture">
+                <pic:pic xmlns:pic="http://schemas.openxmlformats.org/drawingml/2006/picture">
+                  <pic:nvPicPr>
+                    <pic:cNvPr id="17" name="Picture 17" descr="Text&#10;&#10;Description automatically generated"/>
+                    <pic:cNvPicPr/>
+                  </pic:nvPicPr>
+                  <pic:blipFill>
+                    <a:blip r:embed="rId23" cstate="print">
+                      <a:extLst>
+                        <a:ext uri="{28A0092B-C50C-407E-A947-70E740481C1C}">
+                          <a14:useLocalDpi xmlns:a14="http://schemas.microsoft.com/office/drawing/2010/main" val="0"/>
+                        </a:ext>
+                      </a:extLst>
+                    </a:blip>
+                    <a:stretch>
+                      <a:fillRect/>
+                    </a:stretch>
+                  </pic:blipFill>
+                  <pic:spPr>
+                    <a:xfrm>
+                      <a:off x="0" y="0"/>
+                      <a:ext cx="5257800" cy="5593080"/>
+                    </a:xfrm>
+                    <a:prstGeom prst="rect">
+                      <a:avLst/>
+                    </a:prstGeom>
+                  </pic:spPr>
+                </pic:pic>
+              </a:graphicData>
+            </a:graphic>
+            <wp14:sizeRelH relativeFrom="page">
+              <wp14:pctWidth>0</wp14:pctWidth>
+            </wp14:sizeRelH>
+            <wp14:sizeRelV relativeFrom="page">
+              <wp14:pctHeight>0</wp14:pctHeight>
+            </wp14:sizeRelV>
+          </wp:anchor>
+        </w:drawing>
+      </w:r>
+      <w:r>
+        <w:t>Tieto rotácie sa inak nazývajú aj zig</w:t>
+      </w:r>
+      <w:r>
+        <w:t xml:space="preserve">, </w:t>
+      </w:r>
+      <w:r>
+        <w:t>zag</w:t>
+      </w:r>
+      <w:r>
+        <w:t xml:space="preserve">, zig-zig, zig-zag,... </w:t>
+      </w:r>
+    </w:p>
+    <w:p>
+      <w:r>
+        <w:rPr>
+          <w14:ligatures w14:val="none"/>
+        </w:rPr>
+        <w:lastRenderedPageBreak/>
+        <w:drawing>
+          <wp:anchor distT="0" distB="0" distL="114300" distR="114300" simplePos="0" relativeHeight="251675648" behindDoc="1" locked="0" layoutInCell="1" allowOverlap="1" wp14:anchorId="20883D3A" wp14:editId="7B59D29E">
+            <wp:simplePos x="0" y="0"/>
+            <wp:positionH relativeFrom="column">
+              <wp:posOffset>2743200</wp:posOffset>
+            </wp:positionH>
+            <wp:positionV relativeFrom="paragraph">
+              <wp:posOffset>648970</wp:posOffset>
+            </wp:positionV>
+            <wp:extent cx="2946400" cy="4177030"/>
+            <wp:effectExtent l="0" t="0" r="0" b="1270"/>
+            <wp:wrapTight wrapText="bothSides">
+              <wp:wrapPolygon edited="0">
+                <wp:start x="0" y="0"/>
+                <wp:lineTo x="0" y="21541"/>
+                <wp:lineTo x="21507" y="21541"/>
+                <wp:lineTo x="21507" y="0"/>
+                <wp:lineTo x="0" y="0"/>
+              </wp:wrapPolygon>
+            </wp:wrapTight>
+            <wp:docPr id="19" name="Picture 19" descr="Text&#10;&#10;Description automatically generated"/>
+            <wp:cNvGraphicFramePr>
+              <a:graphicFrameLocks xmlns:a="http://schemas.openxmlformats.org/drawingml/2006/main" noChangeAspect="1"/>
+            </wp:cNvGraphicFramePr>
+            <a:graphic xmlns:a="http://schemas.openxmlformats.org/drawingml/2006/main">
+              <a:graphicData uri="http://schemas.openxmlformats.org/drawingml/2006/picture">
+                <pic:pic xmlns:pic="http://schemas.openxmlformats.org/drawingml/2006/picture">
+                  <pic:nvPicPr>
+                    <pic:cNvPr id="19" name="Picture 19" descr="Text&#10;&#10;Description automatically generated"/>
+                    <pic:cNvPicPr/>
+                  </pic:nvPicPr>
+                  <pic:blipFill>
+                    <a:blip r:embed="rId24">
+                      <a:extLst>
+                        <a:ext uri="{28A0092B-C50C-407E-A947-70E740481C1C}">
+                          <a14:useLocalDpi xmlns:a14="http://schemas.microsoft.com/office/drawing/2010/main" val="0"/>
+                        </a:ext>
+                      </a:extLst>
+                    </a:blip>
+                    <a:stretch>
+                      <a:fillRect/>
+                    </a:stretch>
+                  </pic:blipFill>
+                  <pic:spPr>
+                    <a:xfrm>
+                      <a:off x="0" y="0"/>
+                      <a:ext cx="2946400" cy="4177030"/>
+                    </a:xfrm>
+                    <a:prstGeom prst="rect">
+                      <a:avLst/>
+                    </a:prstGeom>
+                  </pic:spPr>
+                </pic:pic>
+              </a:graphicData>
+            </a:graphic>
+            <wp14:sizeRelH relativeFrom="page">
+              <wp14:pctWidth>0</wp14:pctWidth>
+            </wp14:sizeRelH>
+            <wp14:sizeRelV relativeFrom="page">
+              <wp14:pctHeight>0</wp14:pctHeight>
+            </wp14:sizeRelV>
+          </wp:anchor>
+        </w:drawing>
+      </w:r>
+      <w:r>
+        <w:rPr>
+          <w14:ligatures w14:val="none"/>
+        </w:rPr>
+        <w:drawing>
+          <wp:anchor distT="0" distB="0" distL="114300" distR="114300" simplePos="0" relativeHeight="251674624" behindDoc="1" locked="0" layoutInCell="1" allowOverlap="1" wp14:anchorId="1935BFC8" wp14:editId="60574C2D">
+            <wp:simplePos x="0" y="0"/>
+            <wp:positionH relativeFrom="column">
+              <wp:posOffset>-241300</wp:posOffset>
+            </wp:positionH>
+            <wp:positionV relativeFrom="paragraph">
+              <wp:posOffset>647700</wp:posOffset>
+            </wp:positionV>
+            <wp:extent cx="2903855" cy="4178300"/>
+            <wp:effectExtent l="0" t="0" r="4445" b="0"/>
+            <wp:wrapTight wrapText="bothSides">
+              <wp:wrapPolygon edited="0">
+                <wp:start x="0" y="0"/>
+                <wp:lineTo x="0" y="21534"/>
+                <wp:lineTo x="21539" y="21534"/>
+                <wp:lineTo x="21539" y="0"/>
+                <wp:lineTo x="0" y="0"/>
+              </wp:wrapPolygon>
+            </wp:wrapTight>
+            <wp:docPr id="18" name="Picture 18" descr="Text&#10;&#10;Description automatically generated"/>
+            <wp:cNvGraphicFramePr>
+              <a:graphicFrameLocks xmlns:a="http://schemas.openxmlformats.org/drawingml/2006/main" noChangeAspect="1"/>
+            </wp:cNvGraphicFramePr>
+            <a:graphic xmlns:a="http://schemas.openxmlformats.org/drawingml/2006/main">
+              <a:graphicData uri="http://schemas.openxmlformats.org/drawingml/2006/picture">
+                <pic:pic xmlns:pic="http://schemas.openxmlformats.org/drawingml/2006/picture">
+                  <pic:nvPicPr>
+                    <pic:cNvPr id="18" name="Picture 18" descr="Text&#10;&#10;Description automatically generated"/>
+                    <pic:cNvPicPr/>
+                  </pic:nvPicPr>
+                  <pic:blipFill>
+                    <a:blip r:embed="rId25">
+                      <a:extLst>
+                        <a:ext uri="{28A0092B-C50C-407E-A947-70E740481C1C}">
+                          <a14:useLocalDpi xmlns:a14="http://schemas.microsoft.com/office/drawing/2010/main" val="0"/>
+                        </a:ext>
+                      </a:extLst>
+                    </a:blip>
+                    <a:stretch>
+                      <a:fillRect/>
+                    </a:stretch>
+                  </pic:blipFill>
+                  <pic:spPr>
+                    <a:xfrm>
+                      <a:off x="0" y="0"/>
+                      <a:ext cx="2903855" cy="4178300"/>
+                    </a:xfrm>
+                    <a:prstGeom prst="rect">
+                      <a:avLst/>
+                    </a:prstGeom>
+                  </pic:spPr>
+                </pic:pic>
+              </a:graphicData>
+            </a:graphic>
+            <wp14:sizeRelH relativeFrom="page">
+              <wp14:pctWidth>0</wp14:pctWidth>
+            </wp14:sizeRelH>
+            <wp14:sizeRelV relativeFrom="page">
+              <wp14:pctHeight>0</wp14:pctHeight>
+            </wp14:sizeRelV>
+          </wp:anchor>
+        </w:drawing>
+      </w:r>
+      <w:r>
+        <w:tab/>
+        <w:t xml:space="preserve">Rotácie, ktoré sú vo funkcii splayNode() </w:t>
+      </w:r>
+      <w:r>
+        <w:t>volané</w:t>
+      </w:r>
+      <w:r>
+        <w:t>, sú podobné tým z AVL stromu, no tieto zahŕňajú aj zmeny ukazovate</w:t>
+      </w:r>
+      <w:r>
+        <w:t>ľ</w:t>
+      </w:r>
+      <w:r>
+        <w:t>ov na rodičov prvk</w:t>
+      </w:r>
+      <w:r>
+        <w:t>ov, ktoré sa rotujú</w:t>
+      </w:r>
+      <w:r>
+        <w:t>,</w:t>
+      </w:r>
+      <w:r>
+        <w:t xml:space="preserve"> keďže v tomto prípade je aj táto premenná v hre</w:t>
+      </w:r>
+      <w:r>
+        <w:t>.</w:t>
+      </w:r>
+    </w:p>
+    <w:p/>
+    <w:p/>
+    <w:p/>
+    <w:p>
+      <w:pPr>
+        <w:pStyle w:val="Heading3"/>
+      </w:pPr>
+      <w:r>
+        <w:t>Insert, Search, Delete</w:t>
+      </w:r>
+    </w:p>
+    <w:p>
+      <w:r>
+        <w:t xml:space="preserve">Podobne ako predtým, aj trieda SplayTree </w:t>
+      </w:r>
+      <w:r>
+        <w:t xml:space="preserve">má </w:t>
+      </w:r>
+      <w:r>
+        <w:t>tieto metódy:</w:t>
+      </w:r>
+    </w:p>
+    <w:p>
+      <w:pPr>
+        <w:pStyle w:val="ListParagraph"/>
+        <w:numPr>
+          <w:ilvl w:val="0"/>
+          <w:numId w:val="11"/>
+        </w:numPr>
+      </w:pPr>
+      <w:r>
+        <w:t>addNode()</w:t>
+      </w:r>
+    </w:p>
+    <w:p>
+      <w:pPr>
+        <w:pStyle w:val="ListParagraph"/>
+        <w:numPr>
+          <w:ilvl w:val="0"/>
+          <w:numId w:val="11"/>
+        </w:numPr>
+      </w:pPr>
+      <w:r>
+        <w:t>findNode()</w:t>
+      </w:r>
+    </w:p>
+    <w:p>
+      <w:pPr>
+        <w:pStyle w:val="ListParagraph"/>
+        <w:numPr>
+          <w:ilvl w:val="0"/>
+          <w:numId w:val="11"/>
+        </w:numPr>
+      </w:pPr>
+      <w:r>
+        <w:t>deleteNode()</w:t>
+      </w:r>
+    </w:p>
+    <w:p/>
+    <w:p>
+      <w:r>
+        <w:t xml:space="preserve">Funkcia addNode() </w:t>
+      </w:r>
+    </w:p>
+    <w:p/>
+    <w:p/>
+    <w:p/>
+    <w:p/>
+    <w:p/>
+    <w:p/>
+    <w:p/>
+    <w:p/>
+    <w:p/>
+    <w:p/>
+    <w:p/>
+    <w:p/>
+    <w:p/>
+    <w:p/>
+    <w:p/>
+    <w:p/>
     <w:sectPr>
-      <w:headerReference w:type="default" r:id="rId13"/>
-      <w:footerReference w:type="default" r:id="rId14"/>
+      <w:headerReference w:type="default" r:id="rId26"/>
+      <w:footerReference w:type="even" r:id="rId27"/>
+      <w:footerReference w:type="default" r:id="rId28"/>
       <w:pgSz w:w="11906" w:h="16838"/>
       <w:pgMar w:top="1440" w:right="1440" w:bottom="1440" w:left="1440" w:header="708" w:footer="708" w:gutter="0"/>
       <w:cols w:space="708"/>
@@ -1829,9 +5009,127 @@
 
 <file path=word/footer1.xml><?xml version="1.0" encoding="utf-8"?>
 <w:ftr xmlns:wpc="http://schemas.microsoft.com/office/word/2010/wordprocessingCanvas" xmlns:cx="http://schemas.microsoft.com/office/drawing/2014/chartex" xmlns:cx1="http://schemas.microsoft.com/office/drawing/2015/9/8/chartex" xmlns:cx2="http://schemas.microsoft.com/office/drawing/2015/10/21/chartex" xmlns:cx3="http://schemas.microsoft.com/office/drawing/2016/5/9/chartex" xmlns:cx4="http://schemas.microsoft.com/office/drawing/2016/5/10/chartex" xmlns:cx5="http://schemas.microsoft.com/office/drawing/2016/5/11/chartex" xmlns:cx6="http://schemas.microsoft.com/office/drawing/2016/5/12/chartex" xmlns:cx7="http://schemas.microsoft.com/office/drawing/2016/5/13/chartex" xmlns:cx8="http://schemas.microsoft.com/office/drawing/2016/5/14/chartex" xmlns:mc="http://schemas.openxmlformats.org/markup-compatibility/2006" xmlns:aink="http://schemas.microsoft.com/office/drawing/2016/ink" xmlns:am3d="http://schemas.microsoft.com/office/drawing/2017/model3d" xmlns:o="urn:schemas-microsoft-com:office:office" xmlns:oel="http://schemas.microsoft.com/office/2019/extlst" xmlns:r="http://schemas.openxmlformats.org/officeDocument/2006/relationships" xmlns:m="http://schemas.openxmlformats.org/officeDocument/2006/math" xmlns:v="urn:schemas-microsoft-com:vml" xmlns:wp14="http://schemas.microsoft.com/office/word/2010/wordprocessingDrawing" xmlns:wp="http://schemas.openxmlformats.org/drawingml/2006/wordprocessingDrawing" xmlns:w10="urn:schemas-microsoft-com:office:word" xmlns:w="http://schemas.openxmlformats.org/wordprocessingml/2006/main" xmlns:w14="http://schemas.microsoft.com/office/word/2010/wordml" xmlns:w15="http://schemas.microsoft.com/office/word/2012/wordml" xmlns:w16cex="http://schemas.microsoft.com/office/word/2018/wordml/cex" xmlns:w16cid="http://schemas.microsoft.com/office/word/2016/wordml/cid" xmlns:w16="http://schemas.microsoft.com/office/word/2018/wordml" xmlns:w16sdtdh="http://schemas.microsoft.com/office/word/2020/wordml/sdtdatahash" xmlns:w16se="http://schemas.microsoft.com/office/word/2015/wordml/symex" xmlns:wpg="http://schemas.microsoft.com/office/word/2010/wordprocessingGroup" xmlns:wpi="http://schemas.microsoft.com/office/word/2010/wordprocessingInk" xmlns:wne="http://schemas.microsoft.com/office/word/2006/wordml" xmlns:wps="http://schemas.microsoft.com/office/word/2010/wordprocessingShape" mc:Ignorable="w14 w15 w16se w16cid w16 w16cex w16sdtdh wp14">
+  <w:sdt>
+    <w:sdtPr>
+      <w:rPr>
+        <w:rStyle w:val="PageNumber"/>
+      </w:rPr>
+      <w:id w:val="-397276113"/>
+      <w:docPartObj>
+        <w:docPartGallery w:val="Page Numbers (Bottom of Page)"/>
+        <w:docPartUnique/>
+      </w:docPartObj>
+    </w:sdtPr>
+    <w:sdtContent>
+      <w:p>
+        <w:pPr>
+          <w:pStyle w:val="Footer"/>
+          <w:framePr w:wrap="none" w:vAnchor="text" w:hAnchor="margin" w:xAlign="right" w:y="1"/>
+          <w:rPr>
+            <w:rStyle w:val="PageNumber"/>
+          </w:rPr>
+        </w:pPr>
+        <w:r>
+          <w:rPr>
+            <w:rStyle w:val="PageNumber"/>
+          </w:rPr>
+          <w:fldChar w:fldCharType="begin"/>
+        </w:r>
+        <w:r>
+          <w:rPr>
+            <w:rStyle w:val="PageNumber"/>
+          </w:rPr>
+          <w:instrText xml:space="preserve"> PAGE </w:instrText>
+        </w:r>
+        <w:r>
+          <w:rPr>
+            <w:rStyle w:val="PageNumber"/>
+          </w:rPr>
+          <w:fldChar w:fldCharType="separate"/>
+        </w:r>
+        <w:r>
+          <w:rPr>
+            <w:rStyle w:val="PageNumber"/>
+          </w:rPr>
+          <w:t>1</w:t>
+        </w:r>
+        <w:r>
+          <w:rPr>
+            <w:rStyle w:val="PageNumber"/>
+          </w:rPr>
+          <w:fldChar w:fldCharType="end"/>
+        </w:r>
+      </w:p>
+    </w:sdtContent>
+  </w:sdt>
   <w:p>
     <w:pPr>
       <w:pStyle w:val="Footer"/>
+      <w:ind w:right="360"/>
+    </w:pPr>
+  </w:p>
+</w:ftr>
+</file>
+
+<file path=word/footer2.xml><?xml version="1.0" encoding="utf-8"?>
+<w:ftr xmlns:wpc="http://schemas.microsoft.com/office/word/2010/wordprocessingCanvas" xmlns:cx="http://schemas.microsoft.com/office/drawing/2014/chartex" xmlns:cx1="http://schemas.microsoft.com/office/drawing/2015/9/8/chartex" xmlns:cx2="http://schemas.microsoft.com/office/drawing/2015/10/21/chartex" xmlns:cx3="http://schemas.microsoft.com/office/drawing/2016/5/9/chartex" xmlns:cx4="http://schemas.microsoft.com/office/drawing/2016/5/10/chartex" xmlns:cx5="http://schemas.microsoft.com/office/drawing/2016/5/11/chartex" xmlns:cx6="http://schemas.microsoft.com/office/drawing/2016/5/12/chartex" xmlns:cx7="http://schemas.microsoft.com/office/drawing/2016/5/13/chartex" xmlns:cx8="http://schemas.microsoft.com/office/drawing/2016/5/14/chartex" xmlns:mc="http://schemas.openxmlformats.org/markup-compatibility/2006" xmlns:aink="http://schemas.microsoft.com/office/drawing/2016/ink" xmlns:am3d="http://schemas.microsoft.com/office/drawing/2017/model3d" xmlns:o="urn:schemas-microsoft-com:office:office" xmlns:oel="http://schemas.microsoft.com/office/2019/extlst" xmlns:r="http://schemas.openxmlformats.org/officeDocument/2006/relationships" xmlns:m="http://schemas.openxmlformats.org/officeDocument/2006/math" xmlns:v="urn:schemas-microsoft-com:vml" xmlns:wp14="http://schemas.microsoft.com/office/word/2010/wordprocessingDrawing" xmlns:wp="http://schemas.openxmlformats.org/drawingml/2006/wordprocessingDrawing" xmlns:w10="urn:schemas-microsoft-com:office:word" xmlns:w="http://schemas.openxmlformats.org/wordprocessingml/2006/main" xmlns:w14="http://schemas.microsoft.com/office/word/2010/wordml" xmlns:w15="http://schemas.microsoft.com/office/word/2012/wordml" xmlns:w16cex="http://schemas.microsoft.com/office/word/2018/wordml/cex" xmlns:w16cid="http://schemas.microsoft.com/office/word/2016/wordml/cid" xmlns:w16="http://schemas.microsoft.com/office/word/2018/wordml" xmlns:w16sdtdh="http://schemas.microsoft.com/office/word/2020/wordml/sdtdatahash" xmlns:w16se="http://schemas.microsoft.com/office/word/2015/wordml/symex" xmlns:wpg="http://schemas.microsoft.com/office/word/2010/wordprocessingGroup" xmlns:wpi="http://schemas.microsoft.com/office/word/2010/wordprocessingInk" xmlns:wne="http://schemas.microsoft.com/office/word/2006/wordml" xmlns:wps="http://schemas.microsoft.com/office/word/2010/wordprocessingShape" mc:Ignorable="w14 w15 w16se w16cid w16 w16cex w16sdtdh wp14">
+  <w:sdt>
+    <w:sdtPr>
+      <w:rPr>
+        <w:rStyle w:val="PageNumber"/>
+      </w:rPr>
+      <w:id w:val="-657688233"/>
+      <w:docPartObj>
+        <w:docPartGallery w:val="Page Numbers (Bottom of Page)"/>
+        <w:docPartUnique/>
+      </w:docPartObj>
+    </w:sdtPr>
+    <w:sdtContent>
+      <w:p>
+        <w:pPr>
+          <w:pStyle w:val="Footer"/>
+          <w:framePr w:wrap="none" w:vAnchor="text" w:hAnchor="margin" w:xAlign="right" w:y="1"/>
+          <w:rPr>
+            <w:rStyle w:val="PageNumber"/>
+          </w:rPr>
+        </w:pPr>
+        <w:r>
+          <w:rPr>
+            <w:rStyle w:val="PageNumber"/>
+          </w:rPr>
+          <w:fldChar w:fldCharType="begin"/>
+        </w:r>
+        <w:r>
+          <w:rPr>
+            <w:rStyle w:val="PageNumber"/>
+          </w:rPr>
+          <w:instrText xml:space="preserve"> PAGE </w:instrText>
+        </w:r>
+        <w:r>
+          <w:rPr>
+            <w:rStyle w:val="PageNumber"/>
+          </w:rPr>
+          <w:fldChar w:fldCharType="separate"/>
+        </w:r>
+        <w:r>
+          <w:rPr>
+            <w:rStyle w:val="PageNumber"/>
+          </w:rPr>
+          <w:t>2</w:t>
+        </w:r>
+        <w:r>
+          <w:rPr>
+            <w:rStyle w:val="PageNumber"/>
+          </w:rPr>
+          <w:fldChar w:fldCharType="end"/>
+        </w:r>
+      </w:p>
+    </w:sdtContent>
+  </w:sdt>
+  <w:p>
+    <w:pPr>
+      <w:pStyle w:val="Footer"/>
+      <w:ind w:right="360"/>
     </w:pPr>
     <w:r>
       <w:t>Vedúci cvičení: Ing. Martin Komák, PhD.</w:t>
@@ -1894,6 +5192,232 @@
 <file path=word/numbering.xml><?xml version="1.0" encoding="utf-8"?>
 <w:numbering xmlns:wpc="http://schemas.microsoft.com/office/word/2010/wordprocessingCanvas" xmlns:cx="http://schemas.microsoft.com/office/drawing/2014/chartex" xmlns:cx1="http://schemas.microsoft.com/office/drawing/2015/9/8/chartex" xmlns:cx2="http://schemas.microsoft.com/office/drawing/2015/10/21/chartex" xmlns:cx3="http://schemas.microsoft.com/office/drawing/2016/5/9/chartex" xmlns:cx4="http://schemas.microsoft.com/office/drawing/2016/5/10/chartex" xmlns:cx5="http://schemas.microsoft.com/office/drawing/2016/5/11/chartex" xmlns:cx6="http://schemas.microsoft.com/office/drawing/2016/5/12/chartex" xmlns:cx7="http://schemas.microsoft.com/office/drawing/2016/5/13/chartex" xmlns:cx8="http://schemas.microsoft.com/office/drawing/2016/5/14/chartex" xmlns:mc="http://schemas.openxmlformats.org/markup-compatibility/2006" xmlns:aink="http://schemas.microsoft.com/office/drawing/2016/ink" xmlns:am3d="http://schemas.microsoft.com/office/drawing/2017/model3d" xmlns:o="urn:schemas-microsoft-com:office:office" xmlns:oel="http://schemas.microsoft.com/office/2019/extlst" xmlns:r="http://schemas.openxmlformats.org/officeDocument/2006/relationships" xmlns:m="http://schemas.openxmlformats.org/officeDocument/2006/math" xmlns:v="urn:schemas-microsoft-com:vml" xmlns:wp14="http://schemas.microsoft.com/office/word/2010/wordprocessingDrawing" xmlns:wp="http://schemas.openxmlformats.org/drawingml/2006/wordprocessingDrawing" xmlns:w10="urn:schemas-microsoft-com:office:word" xmlns:w="http://schemas.openxmlformats.org/wordprocessingml/2006/main" xmlns:w14="http://schemas.microsoft.com/office/word/2010/wordml" xmlns:w15="http://schemas.microsoft.com/office/word/2012/wordml" xmlns:w16cex="http://schemas.microsoft.com/office/word/2018/wordml/cex" xmlns:w16cid="http://schemas.microsoft.com/office/word/2016/wordml/cid" xmlns:w16="http://schemas.microsoft.com/office/word/2018/wordml" xmlns:w16sdtdh="http://schemas.microsoft.com/office/word/2020/wordml/sdtdatahash" xmlns:w16se="http://schemas.microsoft.com/office/word/2015/wordml/symex" xmlns:wpg="http://schemas.microsoft.com/office/word/2010/wordprocessingGroup" xmlns:wpi="http://schemas.microsoft.com/office/word/2010/wordprocessingInk" xmlns:wne="http://schemas.microsoft.com/office/word/2006/wordml" xmlns:wps="http://schemas.microsoft.com/office/word/2010/wordprocessingShape" mc:Ignorable="w14 w15 w16se w16cid w16 w16cex w16sdtdh wp14">
   <w:abstractNum w:abstractNumId="0" w15:restartNumberingAfterBreak="0">
+    <w:nsid w:val="016C4864"/>
+    <w:multiLevelType w:val="hybridMultilevel"/>
+    <w:tmpl w:val="B756D9C0"/>
+    <w:lvl w:ilvl="0" w:tplc="08090001">
+      <w:start w:val="1"/>
+      <w:numFmt w:val="bullet"/>
+      <w:lvlText w:val=""/>
+      <w:lvlJc w:val="left"/>
+      <w:pPr>
+        <w:ind w:left="1440" w:hanging="360"/>
+      </w:pPr>
+      <w:rPr>
+        <w:rFonts w:ascii="Symbol" w:hAnsi="Symbol" w:hint="default"/>
+      </w:rPr>
+    </w:lvl>
+    <w:lvl w:ilvl="1" w:tplc="08090003" w:tentative="1">
+      <w:start w:val="1"/>
+      <w:numFmt w:val="bullet"/>
+      <w:lvlText w:val="o"/>
+      <w:lvlJc w:val="left"/>
+      <w:pPr>
+        <w:ind w:left="2160" w:hanging="360"/>
+      </w:pPr>
+      <w:rPr>
+        <w:rFonts w:ascii="Courier New" w:hAnsi="Courier New" w:cs="Courier New" w:hint="default"/>
+      </w:rPr>
+    </w:lvl>
+    <w:lvl w:ilvl="2" w:tplc="08090005" w:tentative="1">
+      <w:start w:val="1"/>
+      <w:numFmt w:val="bullet"/>
+      <w:lvlText w:val=""/>
+      <w:lvlJc w:val="left"/>
+      <w:pPr>
+        <w:ind w:left="2880" w:hanging="360"/>
+      </w:pPr>
+      <w:rPr>
+        <w:rFonts w:ascii="Wingdings" w:hAnsi="Wingdings" w:hint="default"/>
+      </w:rPr>
+    </w:lvl>
+    <w:lvl w:ilvl="3" w:tplc="08090001" w:tentative="1">
+      <w:start w:val="1"/>
+      <w:numFmt w:val="bullet"/>
+      <w:lvlText w:val=""/>
+      <w:lvlJc w:val="left"/>
+      <w:pPr>
+        <w:ind w:left="3600" w:hanging="360"/>
+      </w:pPr>
+      <w:rPr>
+        <w:rFonts w:ascii="Symbol" w:hAnsi="Symbol" w:hint="default"/>
+      </w:rPr>
+    </w:lvl>
+    <w:lvl w:ilvl="4" w:tplc="08090003" w:tentative="1">
+      <w:start w:val="1"/>
+      <w:numFmt w:val="bullet"/>
+      <w:lvlText w:val="o"/>
+      <w:lvlJc w:val="left"/>
+      <w:pPr>
+        <w:ind w:left="4320" w:hanging="360"/>
+      </w:pPr>
+      <w:rPr>
+        <w:rFonts w:ascii="Courier New" w:hAnsi="Courier New" w:cs="Courier New" w:hint="default"/>
+      </w:rPr>
+    </w:lvl>
+    <w:lvl w:ilvl="5" w:tplc="08090005" w:tentative="1">
+      <w:start w:val="1"/>
+      <w:numFmt w:val="bullet"/>
+      <w:lvlText w:val=""/>
+      <w:lvlJc w:val="left"/>
+      <w:pPr>
+        <w:ind w:left="5040" w:hanging="360"/>
+      </w:pPr>
+      <w:rPr>
+        <w:rFonts w:ascii="Wingdings" w:hAnsi="Wingdings" w:hint="default"/>
+      </w:rPr>
+    </w:lvl>
+    <w:lvl w:ilvl="6" w:tplc="08090001" w:tentative="1">
+      <w:start w:val="1"/>
+      <w:numFmt w:val="bullet"/>
+      <w:lvlText w:val=""/>
+      <w:lvlJc w:val="left"/>
+      <w:pPr>
+        <w:ind w:left="5760" w:hanging="360"/>
+      </w:pPr>
+      <w:rPr>
+        <w:rFonts w:ascii="Symbol" w:hAnsi="Symbol" w:hint="default"/>
+      </w:rPr>
+    </w:lvl>
+    <w:lvl w:ilvl="7" w:tplc="08090003" w:tentative="1">
+      <w:start w:val="1"/>
+      <w:numFmt w:val="bullet"/>
+      <w:lvlText w:val="o"/>
+      <w:lvlJc w:val="left"/>
+      <w:pPr>
+        <w:ind w:left="6480" w:hanging="360"/>
+      </w:pPr>
+      <w:rPr>
+        <w:rFonts w:ascii="Courier New" w:hAnsi="Courier New" w:cs="Courier New" w:hint="default"/>
+      </w:rPr>
+    </w:lvl>
+    <w:lvl w:ilvl="8" w:tplc="08090005" w:tentative="1">
+      <w:start w:val="1"/>
+      <w:numFmt w:val="bullet"/>
+      <w:lvlText w:val=""/>
+      <w:lvlJc w:val="left"/>
+      <w:pPr>
+        <w:ind w:left="7200" w:hanging="360"/>
+      </w:pPr>
+      <w:rPr>
+        <w:rFonts w:ascii="Wingdings" w:hAnsi="Wingdings" w:hint="default"/>
+      </w:rPr>
+    </w:lvl>
+  </w:abstractNum>
+  <w:abstractNum w:abstractNumId="1" w15:restartNumberingAfterBreak="0">
+    <w:nsid w:val="01BA7A42"/>
+    <w:multiLevelType w:val="hybridMultilevel"/>
+    <w:tmpl w:val="07408362"/>
+    <w:lvl w:ilvl="0" w:tplc="08090001">
+      <w:start w:val="1"/>
+      <w:numFmt w:val="bullet"/>
+      <w:lvlText w:val=""/>
+      <w:lvlJc w:val="left"/>
+      <w:pPr>
+        <w:ind w:left="720" w:hanging="360"/>
+      </w:pPr>
+      <w:rPr>
+        <w:rFonts w:ascii="Symbol" w:hAnsi="Symbol" w:hint="default"/>
+      </w:rPr>
+    </w:lvl>
+    <w:lvl w:ilvl="1" w:tplc="08090003" w:tentative="1">
+      <w:start w:val="1"/>
+      <w:numFmt w:val="bullet"/>
+      <w:lvlText w:val="o"/>
+      <w:lvlJc w:val="left"/>
+      <w:pPr>
+        <w:ind w:left="1440" w:hanging="360"/>
+      </w:pPr>
+      <w:rPr>
+        <w:rFonts w:ascii="Courier New" w:hAnsi="Courier New" w:cs="Courier New" w:hint="default"/>
+      </w:rPr>
+    </w:lvl>
+    <w:lvl w:ilvl="2" w:tplc="08090005" w:tentative="1">
+      <w:start w:val="1"/>
+      <w:numFmt w:val="bullet"/>
+      <w:lvlText w:val=""/>
+      <w:lvlJc w:val="left"/>
+      <w:pPr>
+        <w:ind w:left="2160" w:hanging="360"/>
+      </w:pPr>
+      <w:rPr>
+        <w:rFonts w:ascii="Wingdings" w:hAnsi="Wingdings" w:hint="default"/>
+      </w:rPr>
+    </w:lvl>
+    <w:lvl w:ilvl="3" w:tplc="08090001" w:tentative="1">
+      <w:start w:val="1"/>
+      <w:numFmt w:val="bullet"/>
+      <w:lvlText w:val=""/>
+      <w:lvlJc w:val="left"/>
+      <w:pPr>
+        <w:ind w:left="2880" w:hanging="360"/>
+      </w:pPr>
+      <w:rPr>
+        <w:rFonts w:ascii="Symbol" w:hAnsi="Symbol" w:hint="default"/>
+      </w:rPr>
+    </w:lvl>
+    <w:lvl w:ilvl="4" w:tplc="08090003" w:tentative="1">
+      <w:start w:val="1"/>
+      <w:numFmt w:val="bullet"/>
+      <w:lvlText w:val="o"/>
+      <w:lvlJc w:val="left"/>
+      <w:pPr>
+        <w:ind w:left="3600" w:hanging="360"/>
+      </w:pPr>
+      <w:rPr>
+        <w:rFonts w:ascii="Courier New" w:hAnsi="Courier New" w:cs="Courier New" w:hint="default"/>
+      </w:rPr>
+    </w:lvl>
+    <w:lvl w:ilvl="5" w:tplc="08090005" w:tentative="1">
+      <w:start w:val="1"/>
+      <w:numFmt w:val="bullet"/>
+      <w:lvlText w:val=""/>
+      <w:lvlJc w:val="left"/>
+      <w:pPr>
+        <w:ind w:left="4320" w:hanging="360"/>
+      </w:pPr>
+      <w:rPr>
+        <w:rFonts w:ascii="Wingdings" w:hAnsi="Wingdings" w:hint="default"/>
+      </w:rPr>
+    </w:lvl>
+    <w:lvl w:ilvl="6" w:tplc="08090001" w:tentative="1">
+      <w:start w:val="1"/>
+      <w:numFmt w:val="bullet"/>
+      <w:lvlText w:val=""/>
+      <w:lvlJc w:val="left"/>
+      <w:pPr>
+        <w:ind w:left="5040" w:hanging="360"/>
+      </w:pPr>
+      <w:rPr>
+        <w:rFonts w:ascii="Symbol" w:hAnsi="Symbol" w:hint="default"/>
+      </w:rPr>
+    </w:lvl>
+    <w:lvl w:ilvl="7" w:tplc="08090003" w:tentative="1">
+      <w:start w:val="1"/>
+      <w:numFmt w:val="bullet"/>
+      <w:lvlText w:val="o"/>
+      <w:lvlJc w:val="left"/>
+      <w:pPr>
+        <w:ind w:left="5760" w:hanging="360"/>
+      </w:pPr>
+      <w:rPr>
+        <w:rFonts w:ascii="Courier New" w:hAnsi="Courier New" w:cs="Courier New" w:hint="default"/>
+      </w:rPr>
+    </w:lvl>
+    <w:lvl w:ilvl="8" w:tplc="08090005" w:tentative="1">
+      <w:start w:val="1"/>
+      <w:numFmt w:val="bullet"/>
+      <w:lvlText w:val=""/>
+      <w:lvlJc w:val="left"/>
+      <w:pPr>
+        <w:ind w:left="6480" w:hanging="360"/>
+      </w:pPr>
+      <w:rPr>
+        <w:rFonts w:ascii="Wingdings" w:hAnsi="Wingdings" w:hint="default"/>
+      </w:rPr>
+    </w:lvl>
+  </w:abstractNum>
+  <w:abstractNum w:abstractNumId="2" w15:restartNumberingAfterBreak="0">
     <w:nsid w:val="17681890"/>
     <w:multiLevelType w:val="hybridMultilevel"/>
     <w:tmpl w:val="F37A5698"/>
@@ -2006,7 +5530,7 @@
       </w:rPr>
     </w:lvl>
   </w:abstractNum>
-  <w:abstractNum w:abstractNumId="1" w15:restartNumberingAfterBreak="0">
+  <w:abstractNum w:abstractNumId="3" w15:restartNumberingAfterBreak="0">
     <w:nsid w:val="200B0DE6"/>
     <w:multiLevelType w:val="hybridMultilevel"/>
     <w:tmpl w:val="C30C42D4"/>
@@ -2119,10 +5643,10 @@
       </w:rPr>
     </w:lvl>
   </w:abstractNum>
-  <w:abstractNum w:abstractNumId="2" w15:restartNumberingAfterBreak="0">
+  <w:abstractNum w:abstractNumId="4" w15:restartNumberingAfterBreak="0">
     <w:nsid w:val="36CC5DB4"/>
     <w:multiLevelType w:val="hybridMultilevel"/>
-    <w:tmpl w:val="7E7865C8"/>
+    <w:tmpl w:val="0B1455F8"/>
     <w:lvl w:ilvl="0" w:tplc="08090001">
       <w:start w:val="1"/>
       <w:numFmt w:val="bullet"/>
@@ -2232,7 +5756,459 @@
       </w:rPr>
     </w:lvl>
   </w:abstractNum>
-  <w:abstractNum w:abstractNumId="3" w15:restartNumberingAfterBreak="0">
+  <w:abstractNum w:abstractNumId="5" w15:restartNumberingAfterBreak="0">
+    <w:nsid w:val="66B85B94"/>
+    <w:multiLevelType w:val="hybridMultilevel"/>
+    <w:tmpl w:val="F0823620"/>
+    <w:lvl w:ilvl="0" w:tplc="08090001">
+      <w:start w:val="1"/>
+      <w:numFmt w:val="bullet"/>
+      <w:lvlText w:val=""/>
+      <w:lvlJc w:val="left"/>
+      <w:pPr>
+        <w:ind w:left="1440" w:hanging="360"/>
+      </w:pPr>
+      <w:rPr>
+        <w:rFonts w:ascii="Symbol" w:hAnsi="Symbol" w:hint="default"/>
+      </w:rPr>
+    </w:lvl>
+    <w:lvl w:ilvl="1" w:tplc="08090003" w:tentative="1">
+      <w:start w:val="1"/>
+      <w:numFmt w:val="bullet"/>
+      <w:lvlText w:val="o"/>
+      <w:lvlJc w:val="left"/>
+      <w:pPr>
+        <w:ind w:left="2160" w:hanging="360"/>
+      </w:pPr>
+      <w:rPr>
+        <w:rFonts w:ascii="Courier New" w:hAnsi="Courier New" w:cs="Courier New" w:hint="default"/>
+      </w:rPr>
+    </w:lvl>
+    <w:lvl w:ilvl="2" w:tplc="08090005" w:tentative="1">
+      <w:start w:val="1"/>
+      <w:numFmt w:val="bullet"/>
+      <w:lvlText w:val=""/>
+      <w:lvlJc w:val="left"/>
+      <w:pPr>
+        <w:ind w:left="2880" w:hanging="360"/>
+      </w:pPr>
+      <w:rPr>
+        <w:rFonts w:ascii="Wingdings" w:hAnsi="Wingdings" w:hint="default"/>
+      </w:rPr>
+    </w:lvl>
+    <w:lvl w:ilvl="3" w:tplc="08090001" w:tentative="1">
+      <w:start w:val="1"/>
+      <w:numFmt w:val="bullet"/>
+      <w:lvlText w:val=""/>
+      <w:lvlJc w:val="left"/>
+      <w:pPr>
+        <w:ind w:left="3600" w:hanging="360"/>
+      </w:pPr>
+      <w:rPr>
+        <w:rFonts w:ascii="Symbol" w:hAnsi="Symbol" w:hint="default"/>
+      </w:rPr>
+    </w:lvl>
+    <w:lvl w:ilvl="4" w:tplc="08090003" w:tentative="1">
+      <w:start w:val="1"/>
+      <w:numFmt w:val="bullet"/>
+      <w:lvlText w:val="o"/>
+      <w:lvlJc w:val="left"/>
+      <w:pPr>
+        <w:ind w:left="4320" w:hanging="360"/>
+      </w:pPr>
+      <w:rPr>
+        <w:rFonts w:ascii="Courier New" w:hAnsi="Courier New" w:cs="Courier New" w:hint="default"/>
+      </w:rPr>
+    </w:lvl>
+    <w:lvl w:ilvl="5" w:tplc="08090005" w:tentative="1">
+      <w:start w:val="1"/>
+      <w:numFmt w:val="bullet"/>
+      <w:lvlText w:val=""/>
+      <w:lvlJc w:val="left"/>
+      <w:pPr>
+        <w:ind w:left="5040" w:hanging="360"/>
+      </w:pPr>
+      <w:rPr>
+        <w:rFonts w:ascii="Wingdings" w:hAnsi="Wingdings" w:hint="default"/>
+      </w:rPr>
+    </w:lvl>
+    <w:lvl w:ilvl="6" w:tplc="08090001" w:tentative="1">
+      <w:start w:val="1"/>
+      <w:numFmt w:val="bullet"/>
+      <w:lvlText w:val=""/>
+      <w:lvlJc w:val="left"/>
+      <w:pPr>
+        <w:ind w:left="5760" w:hanging="360"/>
+      </w:pPr>
+      <w:rPr>
+        <w:rFonts w:ascii="Symbol" w:hAnsi="Symbol" w:hint="default"/>
+      </w:rPr>
+    </w:lvl>
+    <w:lvl w:ilvl="7" w:tplc="08090003" w:tentative="1">
+      <w:start w:val="1"/>
+      <w:numFmt w:val="bullet"/>
+      <w:lvlText w:val="o"/>
+      <w:lvlJc w:val="left"/>
+      <w:pPr>
+        <w:ind w:left="6480" w:hanging="360"/>
+      </w:pPr>
+      <w:rPr>
+        <w:rFonts w:ascii="Courier New" w:hAnsi="Courier New" w:cs="Courier New" w:hint="default"/>
+      </w:rPr>
+    </w:lvl>
+    <w:lvl w:ilvl="8" w:tplc="08090005" w:tentative="1">
+      <w:start w:val="1"/>
+      <w:numFmt w:val="bullet"/>
+      <w:lvlText w:val=""/>
+      <w:lvlJc w:val="left"/>
+      <w:pPr>
+        <w:ind w:left="7200" w:hanging="360"/>
+      </w:pPr>
+      <w:rPr>
+        <w:rFonts w:ascii="Wingdings" w:hAnsi="Wingdings" w:hint="default"/>
+      </w:rPr>
+    </w:lvl>
+  </w:abstractNum>
+  <w:abstractNum w:abstractNumId="6" w15:restartNumberingAfterBreak="0">
+    <w:nsid w:val="708746CB"/>
+    <w:multiLevelType w:val="hybridMultilevel"/>
+    <w:tmpl w:val="32429F94"/>
+    <w:lvl w:ilvl="0" w:tplc="08090001">
+      <w:start w:val="1"/>
+      <w:numFmt w:val="bullet"/>
+      <w:lvlText w:val=""/>
+      <w:lvlJc w:val="left"/>
+      <w:pPr>
+        <w:ind w:left="720" w:hanging="360"/>
+      </w:pPr>
+      <w:rPr>
+        <w:rFonts w:ascii="Symbol" w:hAnsi="Symbol" w:hint="default"/>
+      </w:rPr>
+    </w:lvl>
+    <w:lvl w:ilvl="1" w:tplc="08090003" w:tentative="1">
+      <w:start w:val="1"/>
+      <w:numFmt w:val="bullet"/>
+      <w:lvlText w:val="o"/>
+      <w:lvlJc w:val="left"/>
+      <w:pPr>
+        <w:ind w:left="1440" w:hanging="360"/>
+      </w:pPr>
+      <w:rPr>
+        <w:rFonts w:ascii="Courier New" w:hAnsi="Courier New" w:cs="Courier New" w:hint="default"/>
+      </w:rPr>
+    </w:lvl>
+    <w:lvl w:ilvl="2" w:tplc="08090005" w:tentative="1">
+      <w:start w:val="1"/>
+      <w:numFmt w:val="bullet"/>
+      <w:lvlText w:val=""/>
+      <w:lvlJc w:val="left"/>
+      <w:pPr>
+        <w:ind w:left="2160" w:hanging="360"/>
+      </w:pPr>
+      <w:rPr>
+        <w:rFonts w:ascii="Wingdings" w:hAnsi="Wingdings" w:hint="default"/>
+      </w:rPr>
+    </w:lvl>
+    <w:lvl w:ilvl="3" w:tplc="08090001" w:tentative="1">
+      <w:start w:val="1"/>
+      <w:numFmt w:val="bullet"/>
+      <w:lvlText w:val=""/>
+      <w:lvlJc w:val="left"/>
+      <w:pPr>
+        <w:ind w:left="2880" w:hanging="360"/>
+      </w:pPr>
+      <w:rPr>
+        <w:rFonts w:ascii="Symbol" w:hAnsi="Symbol" w:hint="default"/>
+      </w:rPr>
+    </w:lvl>
+    <w:lvl w:ilvl="4" w:tplc="08090003" w:tentative="1">
+      <w:start w:val="1"/>
+      <w:numFmt w:val="bullet"/>
+      <w:lvlText w:val="o"/>
+      <w:lvlJc w:val="left"/>
+      <w:pPr>
+        <w:ind w:left="3600" w:hanging="360"/>
+      </w:pPr>
+      <w:rPr>
+        <w:rFonts w:ascii="Courier New" w:hAnsi="Courier New" w:cs="Courier New" w:hint="default"/>
+      </w:rPr>
+    </w:lvl>
+    <w:lvl w:ilvl="5" w:tplc="08090005" w:tentative="1">
+      <w:start w:val="1"/>
+      <w:numFmt w:val="bullet"/>
+      <w:lvlText w:val=""/>
+      <w:lvlJc w:val="left"/>
+      <w:pPr>
+        <w:ind w:left="4320" w:hanging="360"/>
+      </w:pPr>
+      <w:rPr>
+        <w:rFonts w:ascii="Wingdings" w:hAnsi="Wingdings" w:hint="default"/>
+      </w:rPr>
+    </w:lvl>
+    <w:lvl w:ilvl="6" w:tplc="08090001" w:tentative="1">
+      <w:start w:val="1"/>
+      <w:numFmt w:val="bullet"/>
+      <w:lvlText w:val=""/>
+      <w:lvlJc w:val="left"/>
+      <w:pPr>
+        <w:ind w:left="5040" w:hanging="360"/>
+      </w:pPr>
+      <w:rPr>
+        <w:rFonts w:ascii="Symbol" w:hAnsi="Symbol" w:hint="default"/>
+      </w:rPr>
+    </w:lvl>
+    <w:lvl w:ilvl="7" w:tplc="08090003" w:tentative="1">
+      <w:start w:val="1"/>
+      <w:numFmt w:val="bullet"/>
+      <w:lvlText w:val="o"/>
+      <w:lvlJc w:val="left"/>
+      <w:pPr>
+        <w:ind w:left="5760" w:hanging="360"/>
+      </w:pPr>
+      <w:rPr>
+        <w:rFonts w:ascii="Courier New" w:hAnsi="Courier New" w:cs="Courier New" w:hint="default"/>
+      </w:rPr>
+    </w:lvl>
+    <w:lvl w:ilvl="8" w:tplc="08090005" w:tentative="1">
+      <w:start w:val="1"/>
+      <w:numFmt w:val="bullet"/>
+      <w:lvlText w:val=""/>
+      <w:lvlJc w:val="left"/>
+      <w:pPr>
+        <w:ind w:left="6480" w:hanging="360"/>
+      </w:pPr>
+      <w:rPr>
+        <w:rFonts w:ascii="Wingdings" w:hAnsi="Wingdings" w:hint="default"/>
+      </w:rPr>
+    </w:lvl>
+  </w:abstractNum>
+  <w:abstractNum w:abstractNumId="7" w15:restartNumberingAfterBreak="0">
+    <w:nsid w:val="711B59FB"/>
+    <w:multiLevelType w:val="hybridMultilevel"/>
+    <w:tmpl w:val="FFCA6B9E"/>
+    <w:lvl w:ilvl="0" w:tplc="08090001">
+      <w:start w:val="1"/>
+      <w:numFmt w:val="bullet"/>
+      <w:lvlText w:val=""/>
+      <w:lvlJc w:val="left"/>
+      <w:pPr>
+        <w:ind w:left="1440" w:hanging="360"/>
+      </w:pPr>
+      <w:rPr>
+        <w:rFonts w:ascii="Symbol" w:hAnsi="Symbol" w:hint="default"/>
+      </w:rPr>
+    </w:lvl>
+    <w:lvl w:ilvl="1" w:tplc="08090003" w:tentative="1">
+      <w:start w:val="1"/>
+      <w:numFmt w:val="bullet"/>
+      <w:lvlText w:val="o"/>
+      <w:lvlJc w:val="left"/>
+      <w:pPr>
+        <w:ind w:left="2160" w:hanging="360"/>
+      </w:pPr>
+      <w:rPr>
+        <w:rFonts w:ascii="Courier New" w:hAnsi="Courier New" w:cs="Courier New" w:hint="default"/>
+      </w:rPr>
+    </w:lvl>
+    <w:lvl w:ilvl="2" w:tplc="08090005" w:tentative="1">
+      <w:start w:val="1"/>
+      <w:numFmt w:val="bullet"/>
+      <w:lvlText w:val=""/>
+      <w:lvlJc w:val="left"/>
+      <w:pPr>
+        <w:ind w:left="2880" w:hanging="360"/>
+      </w:pPr>
+      <w:rPr>
+        <w:rFonts w:ascii="Wingdings" w:hAnsi="Wingdings" w:hint="default"/>
+      </w:rPr>
+    </w:lvl>
+    <w:lvl w:ilvl="3" w:tplc="08090001" w:tentative="1">
+      <w:start w:val="1"/>
+      <w:numFmt w:val="bullet"/>
+      <w:lvlText w:val=""/>
+      <w:lvlJc w:val="left"/>
+      <w:pPr>
+        <w:ind w:left="3600" w:hanging="360"/>
+      </w:pPr>
+      <w:rPr>
+        <w:rFonts w:ascii="Symbol" w:hAnsi="Symbol" w:hint="default"/>
+      </w:rPr>
+    </w:lvl>
+    <w:lvl w:ilvl="4" w:tplc="08090003" w:tentative="1">
+      <w:start w:val="1"/>
+      <w:numFmt w:val="bullet"/>
+      <w:lvlText w:val="o"/>
+      <w:lvlJc w:val="left"/>
+      <w:pPr>
+        <w:ind w:left="4320" w:hanging="360"/>
+      </w:pPr>
+      <w:rPr>
+        <w:rFonts w:ascii="Courier New" w:hAnsi="Courier New" w:cs="Courier New" w:hint="default"/>
+      </w:rPr>
+    </w:lvl>
+    <w:lvl w:ilvl="5" w:tplc="08090005" w:tentative="1">
+      <w:start w:val="1"/>
+      <w:numFmt w:val="bullet"/>
+      <w:lvlText w:val=""/>
+      <w:lvlJc w:val="left"/>
+      <w:pPr>
+        <w:ind w:left="5040" w:hanging="360"/>
+      </w:pPr>
+      <w:rPr>
+        <w:rFonts w:ascii="Wingdings" w:hAnsi="Wingdings" w:hint="default"/>
+      </w:rPr>
+    </w:lvl>
+    <w:lvl w:ilvl="6" w:tplc="08090001" w:tentative="1">
+      <w:start w:val="1"/>
+      <w:numFmt w:val="bullet"/>
+      <w:lvlText w:val=""/>
+      <w:lvlJc w:val="left"/>
+      <w:pPr>
+        <w:ind w:left="5760" w:hanging="360"/>
+      </w:pPr>
+      <w:rPr>
+        <w:rFonts w:ascii="Symbol" w:hAnsi="Symbol" w:hint="default"/>
+      </w:rPr>
+    </w:lvl>
+    <w:lvl w:ilvl="7" w:tplc="08090003" w:tentative="1">
+      <w:start w:val="1"/>
+      <w:numFmt w:val="bullet"/>
+      <w:lvlText w:val="o"/>
+      <w:lvlJc w:val="left"/>
+      <w:pPr>
+        <w:ind w:left="6480" w:hanging="360"/>
+      </w:pPr>
+      <w:rPr>
+        <w:rFonts w:ascii="Courier New" w:hAnsi="Courier New" w:cs="Courier New" w:hint="default"/>
+      </w:rPr>
+    </w:lvl>
+    <w:lvl w:ilvl="8" w:tplc="08090005" w:tentative="1">
+      <w:start w:val="1"/>
+      <w:numFmt w:val="bullet"/>
+      <w:lvlText w:val=""/>
+      <w:lvlJc w:val="left"/>
+      <w:pPr>
+        <w:ind w:left="7200" w:hanging="360"/>
+      </w:pPr>
+      <w:rPr>
+        <w:rFonts w:ascii="Wingdings" w:hAnsi="Wingdings" w:hint="default"/>
+      </w:rPr>
+    </w:lvl>
+  </w:abstractNum>
+  <w:abstractNum w:abstractNumId="8" w15:restartNumberingAfterBreak="0">
+    <w:nsid w:val="71B86FA4"/>
+    <w:multiLevelType w:val="hybridMultilevel"/>
+    <w:tmpl w:val="8DFED5DC"/>
+    <w:lvl w:ilvl="0" w:tplc="08090001">
+      <w:start w:val="1"/>
+      <w:numFmt w:val="bullet"/>
+      <w:lvlText w:val=""/>
+      <w:lvlJc w:val="left"/>
+      <w:pPr>
+        <w:ind w:left="720" w:hanging="360"/>
+      </w:pPr>
+      <w:rPr>
+        <w:rFonts w:ascii="Symbol" w:hAnsi="Symbol" w:hint="default"/>
+      </w:rPr>
+    </w:lvl>
+    <w:lvl w:ilvl="1" w:tplc="08090003" w:tentative="1">
+      <w:start w:val="1"/>
+      <w:numFmt w:val="bullet"/>
+      <w:lvlText w:val="o"/>
+      <w:lvlJc w:val="left"/>
+      <w:pPr>
+        <w:ind w:left="1440" w:hanging="360"/>
+      </w:pPr>
+      <w:rPr>
+        <w:rFonts w:ascii="Courier New" w:hAnsi="Courier New" w:cs="Courier New" w:hint="default"/>
+      </w:rPr>
+    </w:lvl>
+    <w:lvl w:ilvl="2" w:tplc="08090005" w:tentative="1">
+      <w:start w:val="1"/>
+      <w:numFmt w:val="bullet"/>
+      <w:lvlText w:val=""/>
+      <w:lvlJc w:val="left"/>
+      <w:pPr>
+        <w:ind w:left="2160" w:hanging="360"/>
+      </w:pPr>
+      <w:rPr>
+        <w:rFonts w:ascii="Wingdings" w:hAnsi="Wingdings" w:hint="default"/>
+      </w:rPr>
+    </w:lvl>
+    <w:lvl w:ilvl="3" w:tplc="08090001" w:tentative="1">
+      <w:start w:val="1"/>
+      <w:numFmt w:val="bullet"/>
+      <w:lvlText w:val=""/>
+      <w:lvlJc w:val="left"/>
+      <w:pPr>
+        <w:ind w:left="2880" w:hanging="360"/>
+      </w:pPr>
+      <w:rPr>
+        <w:rFonts w:ascii="Symbol" w:hAnsi="Symbol" w:hint="default"/>
+      </w:rPr>
+    </w:lvl>
+    <w:lvl w:ilvl="4" w:tplc="08090003" w:tentative="1">
+      <w:start w:val="1"/>
+      <w:numFmt w:val="bullet"/>
+      <w:lvlText w:val="o"/>
+      <w:lvlJc w:val="left"/>
+      <w:pPr>
+        <w:ind w:left="3600" w:hanging="360"/>
+      </w:pPr>
+      <w:rPr>
+        <w:rFonts w:ascii="Courier New" w:hAnsi="Courier New" w:cs="Courier New" w:hint="default"/>
+      </w:rPr>
+    </w:lvl>
+    <w:lvl w:ilvl="5" w:tplc="08090005" w:tentative="1">
+      <w:start w:val="1"/>
+      <w:numFmt w:val="bullet"/>
+      <w:lvlText w:val=""/>
+      <w:lvlJc w:val="left"/>
+      <w:pPr>
+        <w:ind w:left="4320" w:hanging="360"/>
+      </w:pPr>
+      <w:rPr>
+        <w:rFonts w:ascii="Wingdings" w:hAnsi="Wingdings" w:hint="default"/>
+      </w:rPr>
+    </w:lvl>
+    <w:lvl w:ilvl="6" w:tplc="08090001" w:tentative="1">
+      <w:start w:val="1"/>
+      <w:numFmt w:val="bullet"/>
+      <w:lvlText w:val=""/>
+      <w:lvlJc w:val="left"/>
+      <w:pPr>
+        <w:ind w:left="5040" w:hanging="360"/>
+      </w:pPr>
+      <w:rPr>
+        <w:rFonts w:ascii="Symbol" w:hAnsi="Symbol" w:hint="default"/>
+      </w:rPr>
+    </w:lvl>
+    <w:lvl w:ilvl="7" w:tplc="08090003" w:tentative="1">
+      <w:start w:val="1"/>
+      <w:numFmt w:val="bullet"/>
+      <w:lvlText w:val="o"/>
+      <w:lvlJc w:val="left"/>
+      <w:pPr>
+        <w:ind w:left="5760" w:hanging="360"/>
+      </w:pPr>
+      <w:rPr>
+        <w:rFonts w:ascii="Courier New" w:hAnsi="Courier New" w:cs="Courier New" w:hint="default"/>
+      </w:rPr>
+    </w:lvl>
+    <w:lvl w:ilvl="8" w:tplc="08090005" w:tentative="1">
+      <w:start w:val="1"/>
+      <w:numFmt w:val="bullet"/>
+      <w:lvlText w:val=""/>
+      <w:lvlJc w:val="left"/>
+      <w:pPr>
+        <w:ind w:left="6480" w:hanging="360"/>
+      </w:pPr>
+      <w:rPr>
+        <w:rFonts w:ascii="Wingdings" w:hAnsi="Wingdings" w:hint="default"/>
+      </w:rPr>
+    </w:lvl>
+  </w:abstractNum>
+  <w:abstractNum w:abstractNumId="9" w15:restartNumberingAfterBreak="0">
     <w:nsid w:val="7AF14405"/>
     <w:multiLevelType w:val="hybridMultilevel"/>
     <w:tmpl w:val="643484C4"/>
@@ -2345,17 +6321,151 @@
       </w:rPr>
     </w:lvl>
   </w:abstractNum>
+  <w:abstractNum w:abstractNumId="10" w15:restartNumberingAfterBreak="0">
+    <w:nsid w:val="7B862637"/>
+    <w:multiLevelType w:val="hybridMultilevel"/>
+    <w:tmpl w:val="8B248F28"/>
+    <w:lvl w:ilvl="0" w:tplc="08090001">
+      <w:start w:val="1"/>
+      <w:numFmt w:val="bullet"/>
+      <w:lvlText w:val=""/>
+      <w:lvlJc w:val="left"/>
+      <w:pPr>
+        <w:ind w:left="1440" w:hanging="360"/>
+      </w:pPr>
+      <w:rPr>
+        <w:rFonts w:ascii="Symbol" w:hAnsi="Symbol" w:hint="default"/>
+      </w:rPr>
+    </w:lvl>
+    <w:lvl w:ilvl="1" w:tplc="08090003" w:tentative="1">
+      <w:start w:val="1"/>
+      <w:numFmt w:val="bullet"/>
+      <w:lvlText w:val="o"/>
+      <w:lvlJc w:val="left"/>
+      <w:pPr>
+        <w:ind w:left="2160" w:hanging="360"/>
+      </w:pPr>
+      <w:rPr>
+        <w:rFonts w:ascii="Courier New" w:hAnsi="Courier New" w:cs="Courier New" w:hint="default"/>
+      </w:rPr>
+    </w:lvl>
+    <w:lvl w:ilvl="2" w:tplc="08090005" w:tentative="1">
+      <w:start w:val="1"/>
+      <w:numFmt w:val="bullet"/>
+      <w:lvlText w:val=""/>
+      <w:lvlJc w:val="left"/>
+      <w:pPr>
+        <w:ind w:left="2880" w:hanging="360"/>
+      </w:pPr>
+      <w:rPr>
+        <w:rFonts w:ascii="Wingdings" w:hAnsi="Wingdings" w:hint="default"/>
+      </w:rPr>
+    </w:lvl>
+    <w:lvl w:ilvl="3" w:tplc="08090001" w:tentative="1">
+      <w:start w:val="1"/>
+      <w:numFmt w:val="bullet"/>
+      <w:lvlText w:val=""/>
+      <w:lvlJc w:val="left"/>
+      <w:pPr>
+        <w:ind w:left="3600" w:hanging="360"/>
+      </w:pPr>
+      <w:rPr>
+        <w:rFonts w:ascii="Symbol" w:hAnsi="Symbol" w:hint="default"/>
+      </w:rPr>
+    </w:lvl>
+    <w:lvl w:ilvl="4" w:tplc="08090003" w:tentative="1">
+      <w:start w:val="1"/>
+      <w:numFmt w:val="bullet"/>
+      <w:lvlText w:val="o"/>
+      <w:lvlJc w:val="left"/>
+      <w:pPr>
+        <w:ind w:left="4320" w:hanging="360"/>
+      </w:pPr>
+      <w:rPr>
+        <w:rFonts w:ascii="Courier New" w:hAnsi="Courier New" w:cs="Courier New" w:hint="default"/>
+      </w:rPr>
+    </w:lvl>
+    <w:lvl w:ilvl="5" w:tplc="08090005" w:tentative="1">
+      <w:start w:val="1"/>
+      <w:numFmt w:val="bullet"/>
+      <w:lvlText w:val=""/>
+      <w:lvlJc w:val="left"/>
+      <w:pPr>
+        <w:ind w:left="5040" w:hanging="360"/>
+      </w:pPr>
+      <w:rPr>
+        <w:rFonts w:ascii="Wingdings" w:hAnsi="Wingdings" w:hint="default"/>
+      </w:rPr>
+    </w:lvl>
+    <w:lvl w:ilvl="6" w:tplc="08090001" w:tentative="1">
+      <w:start w:val="1"/>
+      <w:numFmt w:val="bullet"/>
+      <w:lvlText w:val=""/>
+      <w:lvlJc w:val="left"/>
+      <w:pPr>
+        <w:ind w:left="5760" w:hanging="360"/>
+      </w:pPr>
+      <w:rPr>
+        <w:rFonts w:ascii="Symbol" w:hAnsi="Symbol" w:hint="default"/>
+      </w:rPr>
+    </w:lvl>
+    <w:lvl w:ilvl="7" w:tplc="08090003" w:tentative="1">
+      <w:start w:val="1"/>
+      <w:numFmt w:val="bullet"/>
+      <w:lvlText w:val="o"/>
+      <w:lvlJc w:val="left"/>
+      <w:pPr>
+        <w:ind w:left="6480" w:hanging="360"/>
+      </w:pPr>
+      <w:rPr>
+        <w:rFonts w:ascii="Courier New" w:hAnsi="Courier New" w:cs="Courier New" w:hint="default"/>
+      </w:rPr>
+    </w:lvl>
+    <w:lvl w:ilvl="8" w:tplc="08090005" w:tentative="1">
+      <w:start w:val="1"/>
+      <w:numFmt w:val="bullet"/>
+      <w:lvlText w:val=""/>
+      <w:lvlJc w:val="left"/>
+      <w:pPr>
+        <w:ind w:left="7200" w:hanging="360"/>
+      </w:pPr>
+      <w:rPr>
+        <w:rFonts w:ascii="Wingdings" w:hAnsi="Wingdings" w:hint="default"/>
+      </w:rPr>
+    </w:lvl>
+  </w:abstractNum>
   <w:num w:numId="1" w16cid:durableId="1633751034">
+    <w:abstractNumId w:val="3"/>
+  </w:num>
+  <w:num w:numId="2" w16cid:durableId="489754805">
+    <w:abstractNumId w:val="2"/>
+  </w:num>
+  <w:num w:numId="3" w16cid:durableId="2076735395">
+    <w:abstractNumId w:val="9"/>
+  </w:num>
+  <w:num w:numId="4" w16cid:durableId="1355185354">
+    <w:abstractNumId w:val="4"/>
+  </w:num>
+  <w:num w:numId="5" w16cid:durableId="440075109">
+    <w:abstractNumId w:val="6"/>
+  </w:num>
+  <w:num w:numId="6" w16cid:durableId="1851604965">
+    <w:abstractNumId w:val="0"/>
+  </w:num>
+  <w:num w:numId="7" w16cid:durableId="1831554619">
     <w:abstractNumId w:val="1"/>
   </w:num>
-  <w:num w:numId="2" w16cid:durableId="489754805">
-    <w:abstractNumId w:val="0"/>
+  <w:num w:numId="8" w16cid:durableId="1103305168">
+    <w:abstractNumId w:val="7"/>
   </w:num>
-  <w:num w:numId="3" w16cid:durableId="2076735395">
-    <w:abstractNumId w:val="3"/>
+  <w:num w:numId="9" w16cid:durableId="1155148698">
+    <w:abstractNumId w:val="10"/>
   </w:num>
-  <w:num w:numId="4" w16cid:durableId="1355185354">
-    <w:abstractNumId w:val="2"/>
+  <w:num w:numId="10" w16cid:durableId="299002362">
+    <w:abstractNumId w:val="5"/>
+  </w:num>
+  <w:num w:numId="11" w16cid:durableId="90244268">
+    <w:abstractNumId w:val="8"/>
   </w:num>
 </w:numbering>
 </file>
@@ -3016,6 +7126,219 @@
       <w14:ligatures w14:val="standardContextual"/>
     </w:rPr>
   </w:style>
+  <w:style w:type="paragraph" w:styleId="TOCHeading">
+    <w:name w:val="TOC Heading"/>
+    <w:basedOn w:val="Heading1"/>
+    <w:next w:val="Normal"/>
+    <w:uiPriority w:val="39"/>
+    <w:unhideWhenUsed/>
+    <w:qFormat/>
+    <w:rsid w:val="001E16AD"/>
+    <w:pPr>
+      <w:spacing w:before="480" w:line="276" w:lineRule="auto"/>
+      <w:outlineLvl w:val="9"/>
+    </w:pPr>
+    <w:rPr>
+      <w:b/>
+      <w:bCs/>
+      <w:noProof w:val="0"/>
+      <w:kern w:val="0"/>
+      <w:sz w:val="28"/>
+      <w:szCs w:val="28"/>
+      <w:lang w:val="en-US"/>
+      <w14:ligatures w14:val="none"/>
+    </w:rPr>
+  </w:style>
+  <w:style w:type="paragraph" w:styleId="TOC1">
+    <w:name w:val="toc 1"/>
+    <w:basedOn w:val="Normal"/>
+    <w:next w:val="Normal"/>
+    <w:autoRedefine/>
+    <w:uiPriority w:val="39"/>
+    <w:unhideWhenUsed/>
+    <w:rsid w:val="001E16AD"/>
+    <w:pPr>
+      <w:spacing w:before="120" w:after="0"/>
+    </w:pPr>
+    <w:rPr>
+      <w:rFonts w:cstheme="minorHAnsi"/>
+      <w:b/>
+      <w:bCs/>
+      <w:i/>
+      <w:iCs/>
+      <w:sz w:val="24"/>
+      <w:szCs w:val="24"/>
+    </w:rPr>
+  </w:style>
+  <w:style w:type="paragraph" w:styleId="TOC2">
+    <w:name w:val="toc 2"/>
+    <w:basedOn w:val="Normal"/>
+    <w:next w:val="Normal"/>
+    <w:autoRedefine/>
+    <w:uiPriority w:val="39"/>
+    <w:unhideWhenUsed/>
+    <w:rsid w:val="001E16AD"/>
+    <w:pPr>
+      <w:spacing w:before="120" w:after="0"/>
+      <w:ind w:left="220"/>
+    </w:pPr>
+    <w:rPr>
+      <w:rFonts w:cstheme="minorHAnsi"/>
+      <w:b/>
+      <w:bCs/>
+    </w:rPr>
+  </w:style>
+  <w:style w:type="paragraph" w:styleId="TOC3">
+    <w:name w:val="toc 3"/>
+    <w:basedOn w:val="Normal"/>
+    <w:next w:val="Normal"/>
+    <w:autoRedefine/>
+    <w:uiPriority w:val="39"/>
+    <w:unhideWhenUsed/>
+    <w:rsid w:val="001E16AD"/>
+    <w:pPr>
+      <w:spacing w:after="0"/>
+      <w:ind w:left="440"/>
+    </w:pPr>
+    <w:rPr>
+      <w:rFonts w:cstheme="minorHAnsi"/>
+      <w:sz w:val="20"/>
+      <w:szCs w:val="20"/>
+    </w:rPr>
+  </w:style>
+  <w:style w:type="character" w:styleId="Hyperlink">
+    <w:name w:val="Hyperlink"/>
+    <w:basedOn w:val="DefaultParagraphFont"/>
+    <w:uiPriority w:val="99"/>
+    <w:unhideWhenUsed/>
+    <w:rsid w:val="001E16AD"/>
+    <w:rPr>
+      <w:color w:val="0563C1" w:themeColor="hyperlink"/>
+      <w:u w:val="single"/>
+    </w:rPr>
+  </w:style>
+  <w:style w:type="paragraph" w:styleId="TOC4">
+    <w:name w:val="toc 4"/>
+    <w:basedOn w:val="Normal"/>
+    <w:next w:val="Normal"/>
+    <w:autoRedefine/>
+    <w:uiPriority w:val="39"/>
+    <w:semiHidden/>
+    <w:unhideWhenUsed/>
+    <w:rsid w:val="001E16AD"/>
+    <w:pPr>
+      <w:spacing w:after="0"/>
+      <w:ind w:left="660"/>
+    </w:pPr>
+    <w:rPr>
+      <w:rFonts w:cstheme="minorHAnsi"/>
+      <w:sz w:val="20"/>
+      <w:szCs w:val="20"/>
+    </w:rPr>
+  </w:style>
+  <w:style w:type="paragraph" w:styleId="TOC5">
+    <w:name w:val="toc 5"/>
+    <w:basedOn w:val="Normal"/>
+    <w:next w:val="Normal"/>
+    <w:autoRedefine/>
+    <w:uiPriority w:val="39"/>
+    <w:semiHidden/>
+    <w:unhideWhenUsed/>
+    <w:rsid w:val="001E16AD"/>
+    <w:pPr>
+      <w:spacing w:after="0"/>
+      <w:ind w:left="880"/>
+    </w:pPr>
+    <w:rPr>
+      <w:rFonts w:cstheme="minorHAnsi"/>
+      <w:sz w:val="20"/>
+      <w:szCs w:val="20"/>
+    </w:rPr>
+  </w:style>
+  <w:style w:type="paragraph" w:styleId="TOC6">
+    <w:name w:val="toc 6"/>
+    <w:basedOn w:val="Normal"/>
+    <w:next w:val="Normal"/>
+    <w:autoRedefine/>
+    <w:uiPriority w:val="39"/>
+    <w:semiHidden/>
+    <w:unhideWhenUsed/>
+    <w:rsid w:val="001E16AD"/>
+    <w:pPr>
+      <w:spacing w:after="0"/>
+      <w:ind w:left="1100"/>
+    </w:pPr>
+    <w:rPr>
+      <w:rFonts w:cstheme="minorHAnsi"/>
+      <w:sz w:val="20"/>
+      <w:szCs w:val="20"/>
+    </w:rPr>
+  </w:style>
+  <w:style w:type="paragraph" w:styleId="TOC7">
+    <w:name w:val="toc 7"/>
+    <w:basedOn w:val="Normal"/>
+    <w:next w:val="Normal"/>
+    <w:autoRedefine/>
+    <w:uiPriority w:val="39"/>
+    <w:semiHidden/>
+    <w:unhideWhenUsed/>
+    <w:rsid w:val="001E16AD"/>
+    <w:pPr>
+      <w:spacing w:after="0"/>
+      <w:ind w:left="1320"/>
+    </w:pPr>
+    <w:rPr>
+      <w:rFonts w:cstheme="minorHAnsi"/>
+      <w:sz w:val="20"/>
+      <w:szCs w:val="20"/>
+    </w:rPr>
+  </w:style>
+  <w:style w:type="paragraph" w:styleId="TOC8">
+    <w:name w:val="toc 8"/>
+    <w:basedOn w:val="Normal"/>
+    <w:next w:val="Normal"/>
+    <w:autoRedefine/>
+    <w:uiPriority w:val="39"/>
+    <w:semiHidden/>
+    <w:unhideWhenUsed/>
+    <w:rsid w:val="001E16AD"/>
+    <w:pPr>
+      <w:spacing w:after="0"/>
+      <w:ind w:left="1540"/>
+    </w:pPr>
+    <w:rPr>
+      <w:rFonts w:cstheme="minorHAnsi"/>
+      <w:sz w:val="20"/>
+      <w:szCs w:val="20"/>
+    </w:rPr>
+  </w:style>
+  <w:style w:type="paragraph" w:styleId="TOC9">
+    <w:name w:val="toc 9"/>
+    <w:basedOn w:val="Normal"/>
+    <w:next w:val="Normal"/>
+    <w:autoRedefine/>
+    <w:uiPriority w:val="39"/>
+    <w:semiHidden/>
+    <w:unhideWhenUsed/>
+    <w:rsid w:val="001E16AD"/>
+    <w:pPr>
+      <w:spacing w:after="0"/>
+      <w:ind w:left="1760"/>
+    </w:pPr>
+    <w:rPr>
+      <w:rFonts w:cstheme="minorHAnsi"/>
+      <w:sz w:val="20"/>
+      <w:szCs w:val="20"/>
+    </w:rPr>
+  </w:style>
+  <w:style w:type="character" w:styleId="PageNumber">
+    <w:name w:val="page number"/>
+    <w:basedOn w:val="DefaultParagraphFont"/>
+    <w:uiPriority w:val="99"/>
+    <w:semiHidden/>
+    <w:unhideWhenUsed/>
+    <w:rsid w:val="001E16AD"/>
+  </w:style>
 </w:styles>
 </file>
 
@@ -3312,4 +7635,16 @@
     </a:ext>
   </a:extLst>
 </a:theme>
+</file>
+
+<file path=customXml/item1.xml><?xml version="1.0" encoding="utf-8"?>
+<b:Sources xmlns:b="http://schemas.openxmlformats.org/officeDocument/2006/bibliography" xmlns="http://schemas.openxmlformats.org/officeDocument/2006/bibliography" SelectedStyle="/APASixthEditionOfficeOnline.xsl" StyleName="APA" Version="6"/>
+</file>
+
+<file path=customXml/itemProps1.xml><?xml version="1.0" encoding="utf-8"?>
+<ds:datastoreItem xmlns:ds="http://schemas.openxmlformats.org/officeDocument/2006/customXml" ds:itemID="{6A21A12B-CE72-5345-A16F-81431144E356}">
+  <ds:schemaRefs>
+    <ds:schemaRef ds:uri="http://schemas.openxmlformats.org/officeDocument/2006/bibliography"/>
+  </ds:schemaRefs>
+</ds:datastoreItem>
 </file>
</xml_diff>